<commit_message>
removed todos, created textinputstrict and finalised report/code
</commit_message>
<xml_diff>
--- a/report.docx
+++ b/report.docx
@@ -490,7 +490,7 @@
           <w:r>
             <w:fldChar w:fldCharType="separate"/>
           </w:r>
-          <w:hyperlink w:anchor="_Toc72688639" w:history="1">
+          <w:hyperlink w:anchor="_Toc72692452" w:history="1">
             <w:r>
               <w:rPr>
                 <w:rStyle w:val="Hyperlink"/>
@@ -517,7 +517,7 @@
                 <w:noProof/>
                 <w:webHidden/>
               </w:rPr>
-              <w:instrText xml:space="preserve"> PAGEREF _Toc72688639 \h </w:instrText>
+              <w:instrText xml:space="preserve"> PAGEREF _Toc72692452 \h </w:instrText>
             </w:r>
             <w:r>
               <w:rPr>
@@ -560,7 +560,7 @@
               <w:lang w:eastAsia="en-AU"/>
             </w:rPr>
           </w:pPr>
-          <w:hyperlink w:anchor="_Toc72688640" w:history="1">
+          <w:hyperlink w:anchor="_Toc72692453" w:history="1">
             <w:r>
               <w:rPr>
                 <w:rStyle w:val="Hyperlink"/>
@@ -587,7 +587,7 @@
                 <w:noProof/>
                 <w:webHidden/>
               </w:rPr>
-              <w:instrText xml:space="preserve"> PAGEREF _Toc72688640 \h </w:instrText>
+              <w:instrText xml:space="preserve"> PAGEREF _Toc72692453 \h </w:instrText>
             </w:r>
             <w:r>
               <w:rPr>
@@ -630,7 +630,7 @@
               <w:lang w:eastAsia="en-AU"/>
             </w:rPr>
           </w:pPr>
-          <w:hyperlink w:anchor="_Toc72688641" w:history="1">
+          <w:hyperlink w:anchor="_Toc72692454" w:history="1">
             <w:r>
               <w:rPr>
                 <w:rStyle w:val="Hyperlink"/>
@@ -657,7 +657,7 @@
                 <w:noProof/>
                 <w:webHidden/>
               </w:rPr>
-              <w:instrText xml:space="preserve"> PAGEREF _Toc72688641 \h </w:instrText>
+              <w:instrText xml:space="preserve"> PAGEREF _Toc72692454 \h </w:instrText>
             </w:r>
             <w:r>
               <w:rPr>
@@ -700,7 +700,7 @@
               <w:lang w:eastAsia="en-AU"/>
             </w:rPr>
           </w:pPr>
-          <w:hyperlink w:anchor="_Toc72688642" w:history="1">
+          <w:hyperlink w:anchor="_Toc72692455" w:history="1">
             <w:r>
               <w:rPr>
                 <w:rStyle w:val="Hyperlink"/>
@@ -727,7 +727,7 @@
                 <w:noProof/>
                 <w:webHidden/>
               </w:rPr>
-              <w:instrText xml:space="preserve"> PAGEREF _Toc72688642 \h </w:instrText>
+              <w:instrText xml:space="preserve"> PAGEREF _Toc72692455 \h </w:instrText>
             </w:r>
             <w:r>
               <w:rPr>
@@ -770,7 +770,7 @@
               <w:lang w:eastAsia="en-AU"/>
             </w:rPr>
           </w:pPr>
-          <w:hyperlink w:anchor="_Toc72688643" w:history="1">
+          <w:hyperlink w:anchor="_Toc72692456" w:history="1">
             <w:r>
               <w:rPr>
                 <w:rStyle w:val="Hyperlink"/>
@@ -797,7 +797,7 @@
                 <w:noProof/>
                 <w:webHidden/>
               </w:rPr>
-              <w:instrText xml:space="preserve"> PAGEREF _Toc72688643 \h </w:instrText>
+              <w:instrText xml:space="preserve"> PAGEREF _Toc72692456 \h </w:instrText>
             </w:r>
             <w:r>
               <w:rPr>
@@ -840,7 +840,7 @@
               <w:lang w:eastAsia="en-AU"/>
             </w:rPr>
           </w:pPr>
-          <w:hyperlink w:anchor="_Toc72688644" w:history="1">
+          <w:hyperlink w:anchor="_Toc72692457" w:history="1">
             <w:r>
               <w:rPr>
                 <w:rStyle w:val="Hyperlink"/>
@@ -867,7 +867,7 @@
                 <w:noProof/>
                 <w:webHidden/>
               </w:rPr>
-              <w:instrText xml:space="preserve"> PAGEREF _Toc72688644 \h </w:instrText>
+              <w:instrText xml:space="preserve"> PAGEREF _Toc72692457 \h </w:instrText>
             </w:r>
             <w:r>
               <w:rPr>
@@ -910,7 +910,7 @@
               <w:lang w:eastAsia="en-AU"/>
             </w:rPr>
           </w:pPr>
-          <w:hyperlink w:anchor="_Toc72688645" w:history="1">
+          <w:hyperlink w:anchor="_Toc72692458" w:history="1">
             <w:r>
               <w:rPr>
                 <w:rStyle w:val="Hyperlink"/>
@@ -937,7 +937,7 @@
                 <w:noProof/>
                 <w:webHidden/>
               </w:rPr>
-              <w:instrText xml:space="preserve"> PAGEREF _Toc72688645 \h </w:instrText>
+              <w:instrText xml:space="preserve"> PAGEREF _Toc72692458 \h </w:instrText>
             </w:r>
             <w:r>
               <w:rPr>
@@ -957,7 +957,7 @@
                 <w:noProof/>
                 <w:webHidden/>
               </w:rPr>
-              <w:t>4</w:t>
+              <w:t>5</w:t>
             </w:r>
             <w:r>
               <w:rPr>
@@ -980,7 +980,7 @@
               <w:lang w:eastAsia="en-AU"/>
             </w:rPr>
           </w:pPr>
-          <w:hyperlink w:anchor="_Toc72688646" w:history="1">
+          <w:hyperlink w:anchor="_Toc72692459" w:history="1">
             <w:r>
               <w:rPr>
                 <w:rStyle w:val="Hyperlink"/>
@@ -1007,7 +1007,7 @@
                 <w:noProof/>
                 <w:webHidden/>
               </w:rPr>
-              <w:instrText xml:space="preserve"> PAGEREF _Toc72688646 \h </w:instrText>
+              <w:instrText xml:space="preserve"> PAGEREF _Toc72692459 \h </w:instrText>
             </w:r>
             <w:r>
               <w:rPr>
@@ -1050,7 +1050,7 @@
               <w:lang w:eastAsia="en-AU"/>
             </w:rPr>
           </w:pPr>
-          <w:hyperlink w:anchor="_Toc72688647" w:history="1">
+          <w:hyperlink w:anchor="_Toc72692460" w:history="1">
             <w:r>
               <w:rPr>
                 <w:rStyle w:val="Hyperlink"/>
@@ -1077,7 +1077,7 @@
                 <w:noProof/>
                 <w:webHidden/>
               </w:rPr>
-              <w:instrText xml:space="preserve"> PAGEREF _Toc72688647 \h </w:instrText>
+              <w:instrText xml:space="preserve"> PAGEREF _Toc72692460 \h </w:instrText>
             </w:r>
             <w:r>
               <w:rPr>
@@ -1120,7 +1120,7 @@
               <w:lang w:eastAsia="en-AU"/>
             </w:rPr>
           </w:pPr>
-          <w:hyperlink w:anchor="_Toc72688648" w:history="1">
+          <w:hyperlink w:anchor="_Toc72692461" w:history="1">
             <w:r>
               <w:rPr>
                 <w:rStyle w:val="Hyperlink"/>
@@ -1147,7 +1147,7 @@
                 <w:noProof/>
                 <w:webHidden/>
               </w:rPr>
-              <w:instrText xml:space="preserve"> PAGEREF _Toc72688648 \h </w:instrText>
+              <w:instrText xml:space="preserve"> PAGEREF _Toc72692461 \h </w:instrText>
             </w:r>
             <w:r>
               <w:rPr>
@@ -1190,7 +1190,7 @@
               <w:lang w:eastAsia="en-AU"/>
             </w:rPr>
           </w:pPr>
-          <w:hyperlink w:anchor="_Toc72688649" w:history="1">
+          <w:hyperlink w:anchor="_Toc72692462" w:history="1">
             <w:r>
               <w:rPr>
                 <w:rStyle w:val="Hyperlink"/>
@@ -1217,7 +1217,7 @@
                 <w:noProof/>
                 <w:webHidden/>
               </w:rPr>
-              <w:instrText xml:space="preserve"> PAGEREF _Toc72688649 \h </w:instrText>
+              <w:instrText xml:space="preserve"> PAGEREF _Toc72692462 \h </w:instrText>
             </w:r>
             <w:r>
               <w:rPr>
@@ -1260,7 +1260,7 @@
               <w:lang w:eastAsia="en-AU"/>
             </w:rPr>
           </w:pPr>
-          <w:hyperlink w:anchor="_Toc72688650" w:history="1">
+          <w:hyperlink w:anchor="_Toc72692463" w:history="1">
             <w:r>
               <w:rPr>
                 <w:rStyle w:val="Hyperlink"/>
@@ -1287,7 +1287,7 @@
                 <w:noProof/>
                 <w:webHidden/>
               </w:rPr>
-              <w:instrText xml:space="preserve"> PAGEREF _Toc72688650 \h </w:instrText>
+              <w:instrText xml:space="preserve"> PAGEREF _Toc72692463 \h </w:instrText>
             </w:r>
             <w:r>
               <w:rPr>
@@ -1330,7 +1330,7 @@
               <w:lang w:eastAsia="en-AU"/>
             </w:rPr>
           </w:pPr>
-          <w:hyperlink w:anchor="_Toc72688651" w:history="1">
+          <w:hyperlink w:anchor="_Toc72692464" w:history="1">
             <w:r>
               <w:rPr>
                 <w:rStyle w:val="Hyperlink"/>
@@ -1357,7 +1357,7 @@
                 <w:noProof/>
                 <w:webHidden/>
               </w:rPr>
-              <w:instrText xml:space="preserve"> PAGEREF _Toc72688651 \h </w:instrText>
+              <w:instrText xml:space="preserve"> PAGEREF _Toc72692464 \h </w:instrText>
             </w:r>
             <w:r>
               <w:rPr>
@@ -1400,7 +1400,7 @@
               <w:lang w:eastAsia="en-AU"/>
             </w:rPr>
           </w:pPr>
-          <w:hyperlink w:anchor="_Toc72688652" w:history="1">
+          <w:hyperlink w:anchor="_Toc72692465" w:history="1">
             <w:r>
               <w:rPr>
                 <w:rStyle w:val="Hyperlink"/>
@@ -1427,7 +1427,7 @@
                 <w:noProof/>
                 <w:webHidden/>
               </w:rPr>
-              <w:instrText xml:space="preserve"> PAGEREF _Toc72688652 \h </w:instrText>
+              <w:instrText xml:space="preserve"> PAGEREF _Toc72692465 \h </w:instrText>
             </w:r>
             <w:r>
               <w:rPr>
@@ -1470,7 +1470,7 @@
               <w:lang w:eastAsia="en-AU"/>
             </w:rPr>
           </w:pPr>
-          <w:hyperlink w:anchor="_Toc72688653" w:history="1">
+          <w:hyperlink w:anchor="_Toc72692466" w:history="1">
             <w:r>
               <w:rPr>
                 <w:rStyle w:val="Hyperlink"/>
@@ -1497,7 +1497,7 @@
                 <w:noProof/>
                 <w:webHidden/>
               </w:rPr>
-              <w:instrText xml:space="preserve"> PAGEREF _Toc72688653 \h </w:instrText>
+              <w:instrText xml:space="preserve"> PAGEREF _Toc72692466 \h </w:instrText>
             </w:r>
             <w:r>
               <w:rPr>
@@ -1540,7 +1540,7 @@
               <w:lang w:eastAsia="en-AU"/>
             </w:rPr>
           </w:pPr>
-          <w:hyperlink w:anchor="_Toc72688654" w:history="1">
+          <w:hyperlink w:anchor="_Toc72692467" w:history="1">
             <w:r>
               <w:rPr>
                 <w:rStyle w:val="Hyperlink"/>
@@ -1567,7 +1567,7 @@
                 <w:noProof/>
                 <w:webHidden/>
               </w:rPr>
-              <w:instrText xml:space="preserve"> PAGEREF _Toc72688654 \h </w:instrText>
+              <w:instrText xml:space="preserve"> PAGEREF _Toc72692467 \h </w:instrText>
             </w:r>
             <w:r>
               <w:rPr>
@@ -1610,7 +1610,7 @@
               <w:lang w:eastAsia="en-AU"/>
             </w:rPr>
           </w:pPr>
-          <w:hyperlink w:anchor="_Toc72688655" w:history="1">
+          <w:hyperlink w:anchor="_Toc72692468" w:history="1">
             <w:r>
               <w:rPr>
                 <w:rStyle w:val="Hyperlink"/>
@@ -1637,7 +1637,7 @@
                 <w:noProof/>
                 <w:webHidden/>
               </w:rPr>
-              <w:instrText xml:space="preserve"> PAGEREF _Toc72688655 \h </w:instrText>
+              <w:instrText xml:space="preserve"> PAGEREF _Toc72692468 \h </w:instrText>
             </w:r>
             <w:r>
               <w:rPr>
@@ -1680,7 +1680,7 @@
               <w:lang w:eastAsia="en-AU"/>
             </w:rPr>
           </w:pPr>
-          <w:hyperlink w:anchor="_Toc72688656" w:history="1">
+          <w:hyperlink w:anchor="_Toc72692469" w:history="1">
             <w:r>
               <w:rPr>
                 <w:rStyle w:val="Hyperlink"/>
@@ -1707,7 +1707,7 @@
                 <w:noProof/>
                 <w:webHidden/>
               </w:rPr>
-              <w:instrText xml:space="preserve"> PAGEREF _Toc72688656 \h </w:instrText>
+              <w:instrText xml:space="preserve"> PAGEREF _Toc72692469 \h </w:instrText>
             </w:r>
             <w:r>
               <w:rPr>
@@ -1750,7 +1750,7 @@
               <w:lang w:eastAsia="en-AU"/>
             </w:rPr>
           </w:pPr>
-          <w:hyperlink w:anchor="_Toc72688657" w:history="1">
+          <w:hyperlink w:anchor="_Toc72692470" w:history="1">
             <w:r>
               <w:rPr>
                 <w:rStyle w:val="Hyperlink"/>
@@ -1777,7 +1777,7 @@
                 <w:noProof/>
                 <w:webHidden/>
               </w:rPr>
-              <w:instrText xml:space="preserve"> PAGEREF _Toc72688657 \h </w:instrText>
+              <w:instrText xml:space="preserve"> PAGEREF _Toc72692470 \h </w:instrText>
             </w:r>
             <w:r>
               <w:rPr>
@@ -1820,7 +1820,7 @@
               <w:lang w:eastAsia="en-AU"/>
             </w:rPr>
           </w:pPr>
-          <w:hyperlink w:anchor="_Toc72688658" w:history="1">
+          <w:hyperlink w:anchor="_Toc72692471" w:history="1">
             <w:r>
               <w:rPr>
                 <w:rStyle w:val="Hyperlink"/>
@@ -1847,7 +1847,7 @@
                 <w:noProof/>
                 <w:webHidden/>
               </w:rPr>
-              <w:instrText xml:space="preserve"> PAGEREF _Toc72688658 \h </w:instrText>
+              <w:instrText xml:space="preserve"> PAGEREF _Toc72692471 \h </w:instrText>
             </w:r>
             <w:r>
               <w:rPr>
@@ -1890,7 +1890,7 @@
               <w:lang w:eastAsia="en-AU"/>
             </w:rPr>
           </w:pPr>
-          <w:hyperlink w:anchor="_Toc72688659" w:history="1">
+          <w:hyperlink w:anchor="_Toc72692472" w:history="1">
             <w:r>
               <w:rPr>
                 <w:rStyle w:val="Hyperlink"/>
@@ -1917,7 +1917,7 @@
                 <w:noProof/>
                 <w:webHidden/>
               </w:rPr>
-              <w:instrText xml:space="preserve"> PAGEREF _Toc72688659 \h </w:instrText>
+              <w:instrText xml:space="preserve"> PAGEREF _Toc72692472 \h </w:instrText>
             </w:r>
             <w:r>
               <w:rPr>
@@ -1960,7 +1960,7 @@
               <w:lang w:eastAsia="en-AU"/>
             </w:rPr>
           </w:pPr>
-          <w:hyperlink w:anchor="_Toc72688660" w:history="1">
+          <w:hyperlink w:anchor="_Toc72692473" w:history="1">
             <w:r>
               <w:rPr>
                 <w:rStyle w:val="Hyperlink"/>
@@ -1987,7 +1987,7 @@
                 <w:noProof/>
                 <w:webHidden/>
               </w:rPr>
-              <w:instrText xml:space="preserve"> PAGEREF _Toc72688660 \h </w:instrText>
+              <w:instrText xml:space="preserve"> PAGEREF _Toc72692473 \h </w:instrText>
             </w:r>
             <w:r>
               <w:rPr>
@@ -2030,7 +2030,7 @@
               <w:lang w:eastAsia="en-AU"/>
             </w:rPr>
           </w:pPr>
-          <w:hyperlink w:anchor="_Toc72688661" w:history="1">
+          <w:hyperlink w:anchor="_Toc72692474" w:history="1">
             <w:r>
               <w:rPr>
                 <w:rStyle w:val="Hyperlink"/>
@@ -2057,7 +2057,7 @@
                 <w:noProof/>
                 <w:webHidden/>
               </w:rPr>
-              <w:instrText xml:space="preserve"> PAGEREF _Toc72688661 \h </w:instrText>
+              <w:instrText xml:space="preserve"> PAGEREF _Toc72692474 \h </w:instrText>
             </w:r>
             <w:r>
               <w:rPr>
@@ -2100,7 +2100,7 @@
               <w:lang w:eastAsia="en-AU"/>
             </w:rPr>
           </w:pPr>
-          <w:hyperlink w:anchor="_Toc72688662" w:history="1">
+          <w:hyperlink w:anchor="_Toc72692475" w:history="1">
             <w:r>
               <w:rPr>
                 <w:rStyle w:val="Hyperlink"/>
@@ -2127,7 +2127,7 @@
                 <w:noProof/>
                 <w:webHidden/>
               </w:rPr>
-              <w:instrText xml:space="preserve"> PAGEREF _Toc72688662 \h </w:instrText>
+              <w:instrText xml:space="preserve"> PAGEREF _Toc72692475 \h </w:instrText>
             </w:r>
             <w:r>
               <w:rPr>
@@ -2170,7 +2170,7 @@
               <w:lang w:eastAsia="en-AU"/>
             </w:rPr>
           </w:pPr>
-          <w:hyperlink w:anchor="_Toc72688663" w:history="1">
+          <w:hyperlink w:anchor="_Toc72692476" w:history="1">
             <w:r>
               <w:rPr>
                 <w:rStyle w:val="Hyperlink"/>
@@ -2197,7 +2197,7 @@
                 <w:noProof/>
                 <w:webHidden/>
               </w:rPr>
-              <w:instrText xml:space="preserve"> PAGEREF _Toc72688663 \h </w:instrText>
+              <w:instrText xml:space="preserve"> PAGEREF _Toc72692476 \h </w:instrText>
             </w:r>
             <w:r>
               <w:rPr>
@@ -2240,7 +2240,7 @@
               <w:lang w:eastAsia="en-AU"/>
             </w:rPr>
           </w:pPr>
-          <w:hyperlink w:anchor="_Toc72688664" w:history="1">
+          <w:hyperlink w:anchor="_Toc72692477" w:history="1">
             <w:r>
               <w:rPr>
                 <w:rStyle w:val="Hyperlink"/>
@@ -2267,7 +2267,7 @@
                 <w:noProof/>
                 <w:webHidden/>
               </w:rPr>
-              <w:instrText xml:space="preserve"> PAGEREF _Toc72688664 \h </w:instrText>
+              <w:instrText xml:space="preserve"> PAGEREF _Toc72692477 \h </w:instrText>
             </w:r>
             <w:r>
               <w:rPr>
@@ -2310,7 +2310,7 @@
               <w:lang w:eastAsia="en-AU"/>
             </w:rPr>
           </w:pPr>
-          <w:hyperlink w:anchor="_Toc72688665" w:history="1">
+          <w:hyperlink w:anchor="_Toc72692478" w:history="1">
             <w:r>
               <w:rPr>
                 <w:rStyle w:val="Hyperlink"/>
@@ -2337,7 +2337,7 @@
                 <w:noProof/>
                 <w:webHidden/>
               </w:rPr>
-              <w:instrText xml:space="preserve"> PAGEREF _Toc72688665 \h </w:instrText>
+              <w:instrText xml:space="preserve"> PAGEREF _Toc72692478 \h </w:instrText>
             </w:r>
             <w:r>
               <w:rPr>
@@ -2380,7 +2380,7 @@
               <w:lang w:eastAsia="en-AU"/>
             </w:rPr>
           </w:pPr>
-          <w:hyperlink w:anchor="_Toc72688666" w:history="1">
+          <w:hyperlink w:anchor="_Toc72692479" w:history="1">
             <w:r>
               <w:rPr>
                 <w:rStyle w:val="Hyperlink"/>
@@ -2407,7 +2407,7 @@
                 <w:noProof/>
                 <w:webHidden/>
               </w:rPr>
-              <w:instrText xml:space="preserve"> PAGEREF _Toc72688666 \h </w:instrText>
+              <w:instrText xml:space="preserve"> PAGEREF _Toc72692479 \h </w:instrText>
             </w:r>
             <w:r>
               <w:rPr>
@@ -2450,7 +2450,7 @@
               <w:lang w:eastAsia="en-AU"/>
             </w:rPr>
           </w:pPr>
-          <w:hyperlink w:anchor="_Toc72688667" w:history="1">
+          <w:hyperlink w:anchor="_Toc72692480" w:history="1">
             <w:r>
               <w:rPr>
                 <w:rStyle w:val="Hyperlink"/>
@@ -2477,7 +2477,7 @@
                 <w:noProof/>
                 <w:webHidden/>
               </w:rPr>
-              <w:instrText xml:space="preserve"> PAGEREF _Toc72688667 \h </w:instrText>
+              <w:instrText xml:space="preserve"> PAGEREF _Toc72692480 \h </w:instrText>
             </w:r>
             <w:r>
               <w:rPr>
@@ -2520,7 +2520,7 @@
               <w:lang w:eastAsia="en-AU"/>
             </w:rPr>
           </w:pPr>
-          <w:hyperlink w:anchor="_Toc72688668" w:history="1">
+          <w:hyperlink w:anchor="_Toc72692481" w:history="1">
             <w:r>
               <w:rPr>
                 <w:rStyle w:val="Hyperlink"/>
@@ -2547,7 +2547,7 @@
                 <w:noProof/>
                 <w:webHidden/>
               </w:rPr>
-              <w:instrText xml:space="preserve"> PAGEREF _Toc72688668 \h </w:instrText>
+              <w:instrText xml:space="preserve"> PAGEREF _Toc72692481 \h </w:instrText>
             </w:r>
             <w:r>
               <w:rPr>
@@ -2590,7 +2590,7 @@
               <w:lang w:eastAsia="en-AU"/>
             </w:rPr>
           </w:pPr>
-          <w:hyperlink w:anchor="_Toc72688669" w:history="1">
+          <w:hyperlink w:anchor="_Toc72692482" w:history="1">
             <w:r>
               <w:rPr>
                 <w:rStyle w:val="Hyperlink"/>
@@ -2617,7 +2617,7 @@
                 <w:noProof/>
                 <w:webHidden/>
               </w:rPr>
-              <w:instrText xml:space="preserve"> PAGEREF _Toc72688669 \h </w:instrText>
+              <w:instrText xml:space="preserve"> PAGEREF _Toc72692482 \h </w:instrText>
             </w:r>
             <w:r>
               <w:rPr>
@@ -2660,7 +2660,7 @@
               <w:lang w:eastAsia="en-AU"/>
             </w:rPr>
           </w:pPr>
-          <w:hyperlink w:anchor="_Toc72688670" w:history="1">
+          <w:hyperlink w:anchor="_Toc72692483" w:history="1">
             <w:r>
               <w:rPr>
                 <w:rStyle w:val="Hyperlink"/>
@@ -2687,7 +2687,7 @@
                 <w:noProof/>
                 <w:webHidden/>
               </w:rPr>
-              <w:instrText xml:space="preserve"> PAGEREF _Toc72688670 \h </w:instrText>
+              <w:instrText xml:space="preserve"> PAGEREF _Toc72692483 \h </w:instrText>
             </w:r>
             <w:r>
               <w:rPr>
@@ -2730,7 +2730,7 @@
               <w:lang w:eastAsia="en-AU"/>
             </w:rPr>
           </w:pPr>
-          <w:hyperlink w:anchor="_Toc72688671" w:history="1">
+          <w:hyperlink w:anchor="_Toc72692484" w:history="1">
             <w:r>
               <w:rPr>
                 <w:rStyle w:val="Hyperlink"/>
@@ -2757,7 +2757,7 @@
                 <w:noProof/>
                 <w:webHidden/>
               </w:rPr>
-              <w:instrText xml:space="preserve"> PAGEREF _Toc72688671 \h </w:instrText>
+              <w:instrText xml:space="preserve"> PAGEREF _Toc72692484 \h </w:instrText>
             </w:r>
             <w:r>
               <w:rPr>
@@ -2800,7 +2800,7 @@
               <w:lang w:eastAsia="en-AU"/>
             </w:rPr>
           </w:pPr>
-          <w:hyperlink w:anchor="_Toc72688672" w:history="1">
+          <w:hyperlink w:anchor="_Toc72692485" w:history="1">
             <w:r>
               <w:rPr>
                 <w:rStyle w:val="Hyperlink"/>
@@ -2827,7 +2827,7 @@
                 <w:noProof/>
                 <w:webHidden/>
               </w:rPr>
-              <w:instrText xml:space="preserve"> PAGEREF _Toc72688672 \h </w:instrText>
+              <w:instrText xml:space="preserve"> PAGEREF _Toc72692485 \h </w:instrText>
             </w:r>
             <w:r>
               <w:rPr>
@@ -2870,7 +2870,7 @@
               <w:lang w:eastAsia="en-AU"/>
             </w:rPr>
           </w:pPr>
-          <w:hyperlink w:anchor="_Toc72688673" w:history="1">
+          <w:hyperlink w:anchor="_Toc72692486" w:history="1">
             <w:r>
               <w:rPr>
                 <w:rStyle w:val="Hyperlink"/>
@@ -2897,7 +2897,7 @@
                 <w:noProof/>
                 <w:webHidden/>
               </w:rPr>
-              <w:instrText xml:space="preserve"> PAGEREF _Toc72688673 \h </w:instrText>
+              <w:instrText xml:space="preserve"> PAGEREF _Toc72692486 \h </w:instrText>
             </w:r>
             <w:r>
               <w:rPr>
@@ -2940,7 +2940,7 @@
               <w:lang w:eastAsia="en-AU"/>
             </w:rPr>
           </w:pPr>
-          <w:hyperlink w:anchor="_Toc72688674" w:history="1">
+          <w:hyperlink w:anchor="_Toc72692487" w:history="1">
             <w:r>
               <w:rPr>
                 <w:rStyle w:val="Hyperlink"/>
@@ -2967,7 +2967,7 @@
                 <w:noProof/>
                 <w:webHidden/>
               </w:rPr>
-              <w:instrText xml:space="preserve"> PAGEREF _Toc72688674 \h </w:instrText>
+              <w:instrText xml:space="preserve"> PAGEREF _Toc72692487 \h </w:instrText>
             </w:r>
             <w:r>
               <w:rPr>
@@ -3010,7 +3010,7 @@
               <w:lang w:eastAsia="en-AU"/>
             </w:rPr>
           </w:pPr>
-          <w:hyperlink w:anchor="_Toc72688675" w:history="1">
+          <w:hyperlink w:anchor="_Toc72692488" w:history="1">
             <w:r>
               <w:rPr>
                 <w:rStyle w:val="Hyperlink"/>
@@ -3037,7 +3037,7 @@
                 <w:noProof/>
                 <w:webHidden/>
               </w:rPr>
-              <w:instrText xml:space="preserve"> PAGEREF _Toc72688675 \h </w:instrText>
+              <w:instrText xml:space="preserve"> PAGEREF _Toc72692488 \h </w:instrText>
             </w:r>
             <w:r>
               <w:rPr>
@@ -3080,7 +3080,7 @@
               <w:lang w:eastAsia="en-AU"/>
             </w:rPr>
           </w:pPr>
-          <w:hyperlink w:anchor="_Toc72688676" w:history="1">
+          <w:hyperlink w:anchor="_Toc72692489" w:history="1">
             <w:r>
               <w:rPr>
                 <w:rStyle w:val="Hyperlink"/>
@@ -3107,7 +3107,7 @@
                 <w:noProof/>
                 <w:webHidden/>
               </w:rPr>
-              <w:instrText xml:space="preserve"> PAGEREF _Toc72688676 \h </w:instrText>
+              <w:instrText xml:space="preserve"> PAGEREF _Toc72692489 \h </w:instrText>
             </w:r>
             <w:r>
               <w:rPr>
@@ -3150,7 +3150,7 @@
               <w:lang w:eastAsia="en-AU"/>
             </w:rPr>
           </w:pPr>
-          <w:hyperlink w:anchor="_Toc72688677" w:history="1">
+          <w:hyperlink w:anchor="_Toc72692490" w:history="1">
             <w:r>
               <w:rPr>
                 <w:rStyle w:val="Hyperlink"/>
@@ -3177,7 +3177,7 @@
                 <w:noProof/>
                 <w:webHidden/>
               </w:rPr>
-              <w:instrText xml:space="preserve"> PAGEREF _Toc72688677 \h </w:instrText>
+              <w:instrText xml:space="preserve"> PAGEREF _Toc72692490 \h </w:instrText>
             </w:r>
             <w:r>
               <w:rPr>
@@ -3220,7 +3220,7 @@
               <w:lang w:eastAsia="en-AU"/>
             </w:rPr>
           </w:pPr>
-          <w:hyperlink w:anchor="_Toc72688678" w:history="1">
+          <w:hyperlink w:anchor="_Toc72692491" w:history="1">
             <w:r>
               <w:rPr>
                 <w:rStyle w:val="Hyperlink"/>
@@ -3247,7 +3247,7 @@
                 <w:noProof/>
                 <w:webHidden/>
               </w:rPr>
-              <w:instrText xml:space="preserve"> PAGEREF _Toc72688678 \h </w:instrText>
+              <w:instrText xml:space="preserve"> PAGEREF _Toc72692491 \h </w:instrText>
             </w:r>
             <w:r>
               <w:rPr>
@@ -3290,7 +3290,7 @@
               <w:lang w:eastAsia="en-AU"/>
             </w:rPr>
           </w:pPr>
-          <w:hyperlink w:anchor="_Toc72688679" w:history="1">
+          <w:hyperlink w:anchor="_Toc72692492" w:history="1">
             <w:r>
               <w:rPr>
                 <w:rStyle w:val="Hyperlink"/>
@@ -3317,7 +3317,7 @@
                 <w:noProof/>
                 <w:webHidden/>
               </w:rPr>
-              <w:instrText xml:space="preserve"> PAGEREF _Toc72688679 \h </w:instrText>
+              <w:instrText xml:space="preserve"> PAGEREF _Toc72692492 \h </w:instrText>
             </w:r>
             <w:r>
               <w:rPr>
@@ -3360,7 +3360,7 @@
               <w:lang w:eastAsia="en-AU"/>
             </w:rPr>
           </w:pPr>
-          <w:hyperlink w:anchor="_Toc72688680" w:history="1">
+          <w:hyperlink w:anchor="_Toc72692493" w:history="1">
             <w:r>
               <w:rPr>
                 <w:rStyle w:val="Hyperlink"/>
@@ -3387,7 +3387,7 @@
                 <w:noProof/>
                 <w:webHidden/>
               </w:rPr>
-              <w:instrText xml:space="preserve"> PAGEREF _Toc72688680 \h </w:instrText>
+              <w:instrText xml:space="preserve"> PAGEREF _Toc72692493 \h </w:instrText>
             </w:r>
             <w:r>
               <w:rPr>
@@ -3430,7 +3430,7 @@
               <w:lang w:eastAsia="en-AU"/>
             </w:rPr>
           </w:pPr>
-          <w:hyperlink w:anchor="_Toc72688681" w:history="1">
+          <w:hyperlink w:anchor="_Toc72692494" w:history="1">
             <w:r>
               <w:rPr>
                 <w:rStyle w:val="Hyperlink"/>
@@ -3457,7 +3457,7 @@
                 <w:noProof/>
                 <w:webHidden/>
               </w:rPr>
-              <w:instrText xml:space="preserve"> PAGEREF _Toc72688681 \h </w:instrText>
+              <w:instrText xml:space="preserve"> PAGEREF _Toc72692494 \h </w:instrText>
             </w:r>
             <w:r>
               <w:rPr>
@@ -3508,7 +3508,7 @@
         <w:br w:type="page"/>
       </w:r>
       <w:bookmarkStart w:id="0" w:name="_Toc72688481"/>
-      <w:bookmarkStart w:id="1" w:name="_Toc72688639"/>
+      <w:bookmarkStart w:id="1" w:name="_Toc72692452"/>
       <w:r>
         <w:lastRenderedPageBreak/>
         <w:t>Introduction</w:t>
@@ -3530,7 +3530,15 @@
         <w:t>s</w:t>
       </w:r>
       <w:r>
-        <w:t xml:space="preserve"> for a number of different types of tools to be stored, and let</w:t>
+        <w:t xml:space="preserve"> for a number of different types of tools to be </w:t>
+      </w:r>
+      <w:proofErr w:type="gramStart"/>
+      <w:r>
+        <w:t>stored, and</w:t>
+      </w:r>
+      <w:proofErr w:type="gramEnd"/>
+      <w:r>
+        <w:t xml:space="preserve"> let</w:t>
       </w:r>
       <w:r>
         <w:t>s</w:t>
@@ -3550,7 +3558,15 @@
     </w:p>
     <w:p>
       <w:r>
-        <w:t xml:space="preserve">The implementation of the system into a C# program was fairly simple, and there were no major problems in implementing the required functionality. </w:t>
+        <w:t xml:space="preserve">The implementation of the system into a C# program was </w:t>
+      </w:r>
+      <w:proofErr w:type="gramStart"/>
+      <w:r>
+        <w:t>fairly simple</w:t>
+      </w:r>
+      <w:proofErr w:type="gramEnd"/>
+      <w:r>
+        <w:t xml:space="preserve">, and there were no major problems in implementing the required functionality. </w:t>
       </w:r>
       <w:r>
         <w:t>However, s</w:t>
@@ -3565,7 +3581,23 @@
         <w:t>the interfaces which the program had to utilise were limiting,</w:t>
       </w:r>
       <w:r>
-        <w:t xml:space="preserve"> as these interfaces could not be modified. This was an issue since some of them did not contain all of the required functionality, most notably the ToolLibrarySystem interface, which did not contain some essential functions which were needed to complete some of the requested functionality. These</w:t>
+        <w:t xml:space="preserve"> as these interfaces could not be modified. This was an issue since some of them did not contain </w:t>
+      </w:r>
+      <w:proofErr w:type="gramStart"/>
+      <w:r>
+        <w:t>all of</w:t>
+      </w:r>
+      <w:proofErr w:type="gramEnd"/>
+      <w:r>
+        <w:t xml:space="preserve"> the required functionality, most notably the </w:t>
+      </w:r>
+      <w:proofErr w:type="spellStart"/>
+      <w:r>
+        <w:t>ToolLibrarySystem</w:t>
+      </w:r>
+      <w:proofErr w:type="spellEnd"/>
+      <w:r>
+        <w:t xml:space="preserve"> interface, which did not contain some essential functions which were needed to complete some of the requested functionality. These</w:t>
       </w:r>
       <w:r>
         <w:t xml:space="preserve"> </w:t>
@@ -3577,12 +3609,28 @@
         <w:t>could be circumvented by creating a database class which holds the program’s data.</w:t>
       </w:r>
       <w:r>
-        <w:t xml:space="preserve"> This meant that the program could interact with the data to complete any functionality which was outside the scope of the given ToolLibrarySystem interface.</w:t>
+        <w:t xml:space="preserve"> This meant that the program could interact with the data to complete any functionality which was outside the scope of the given </w:t>
+      </w:r>
+      <w:proofErr w:type="spellStart"/>
+      <w:r>
+        <w:t>ToolLibrarySystem</w:t>
+      </w:r>
+      <w:proofErr w:type="spellEnd"/>
+      <w:r>
+        <w:t xml:space="preserve"> interface.</w:t>
       </w:r>
     </w:p>
     <w:p>
       <w:r>
-        <w:t>In the future, with the ability to modify the interfaces, a better solution than to expose the program’s data as public would be to fully flesh out the ToolLibrarySystem interface and class with more methods for accessing and manipulating the data in the system. This would remove the need to do so directly from the program’s code, ensuring the data cannot be incorrectly manipulated.</w:t>
+        <w:t xml:space="preserve">In the future, with the ability to modify the interfaces, a better solution than to expose the program’s data as public would be to fully flesh out the </w:t>
+      </w:r>
+      <w:proofErr w:type="spellStart"/>
+      <w:r>
+        <w:t>ToolLibrarySystem</w:t>
+      </w:r>
+      <w:proofErr w:type="spellEnd"/>
+      <w:r>
+        <w:t xml:space="preserve"> interface and class with more methods for accessing and manipulating the data in the system. This would remove the need to do so directly from the program’s code, ensuring the data cannot be incorrectly manipulated.</w:t>
       </w:r>
     </w:p>
     <w:p>
@@ -3651,7 +3699,7 @@
         <w:pStyle w:val="Heading1"/>
       </w:pPr>
       <w:bookmarkStart w:id="2" w:name="_Toc72688482"/>
-      <w:bookmarkStart w:id="3" w:name="_Toc72688640"/>
+      <w:bookmarkStart w:id="3" w:name="_Toc72692453"/>
       <w:r>
         <w:lastRenderedPageBreak/>
         <w:t>Design and Analysis of Algorithms</w:t>
@@ -3664,7 +3712,7 @@
         <w:pStyle w:val="Heading2"/>
       </w:pPr>
       <w:bookmarkStart w:id="4" w:name="_Toc72688483"/>
-      <w:bookmarkStart w:id="5" w:name="_Toc72688641"/>
+      <w:bookmarkStart w:id="5" w:name="_Toc72692454"/>
       <w:r>
         <w:t>Top Three algorithm</w:t>
       </w:r>
@@ -3676,7 +3724,7 @@
         <w:pStyle w:val="Heading3"/>
       </w:pPr>
       <w:bookmarkStart w:id="6" w:name="_Toc72688484"/>
-      <w:bookmarkStart w:id="7" w:name="_Toc72688642"/>
+      <w:bookmarkStart w:id="7" w:name="_Toc72692455"/>
       <w:r>
         <w:t>Introduction</w:t>
       </w:r>
@@ -3691,7 +3739,15 @@
         <w:t xml:space="preserve">However, if </w:t>
       </w:r>
       <w:r>
-        <w:t>the heap sort algorithm was used</w:t>
+        <w:t xml:space="preserve">the heap sort algorithm </w:t>
+      </w:r>
+      <w:proofErr w:type="gramStart"/>
+      <w:r>
+        <w:t>was</w:t>
+      </w:r>
+      <w:proofErr w:type="gramEnd"/>
+      <w:r>
+        <w:t xml:space="preserve"> used</w:t>
       </w:r>
       <w:r>
         <w:t xml:space="preserve"> the sorting could have stopped after the three highest values were sorted</w:t>
@@ -3728,7 +3784,7 @@
         <w:pStyle w:val="Heading3"/>
       </w:pPr>
       <w:bookmarkStart w:id="8" w:name="_Toc72688485"/>
-      <w:bookmarkStart w:id="9" w:name="_Toc72688643"/>
+      <w:bookmarkStart w:id="9" w:name="_Toc72692456"/>
       <w:r>
         <w:t>Pseudocode</w:t>
       </w:r>
@@ -3760,12 +3816,14 @@
           <w:p>
             <w:pPr>
               <w:rPr>
+                <w:rFonts w:ascii="Cambria" w:hAnsi="Cambria"/>
                 <w:noProof/>
                 <w:lang w:val="en-US"/>
               </w:rPr>
             </w:pPr>
             <w:r>
               <w:rPr>
+                <w:rFonts w:ascii="Cambria" w:hAnsi="Cambria"/>
                 <w:b/>
                 <w:bCs/>
                 <w:noProof/>
@@ -3775,6 +3833,7 @@
             </w:r>
             <w:r>
               <w:rPr>
+                <w:rFonts w:ascii="Cambria" w:hAnsi="Cambria"/>
                 <w:noProof/>
                 <w:lang w:val="en-US"/>
               </w:rPr>
@@ -3782,6 +3841,9 @@
             </w:r>
             <w:r>
               <w:rPr>
+                <w:rFonts w:ascii="Cambria" w:hAnsi="Cambria"/>
+                <w:i/>
+                <w:iCs/>
                 <w:noProof/>
                 <w:lang w:val="en-US"/>
               </w:rPr>
@@ -3789,43 +3851,95 @@
             </w:r>
             <w:r>
               <w:rPr>
+                <w:rFonts w:ascii="Cambria" w:hAnsi="Cambria"/>
                 <w:noProof/>
                 <w:lang w:val="en-US"/>
               </w:rPr>
-              <w:t>[0..n-1])</w:t>
-            </w:r>
-          </w:p>
-          <w:p>
-            <w:pPr>
-              <w:rPr>
+              <w:t>[0..</w:t>
+            </w:r>
+            <w:r>
+              <w:rPr>
+                <w:rFonts w:ascii="Cambria" w:hAnsi="Cambria"/>
+                <w:i/>
+                <w:iCs/>
                 <w:noProof/>
                 <w:lang w:val="en-US"/>
               </w:rPr>
-            </w:pPr>
-            <w:r>
-              <w:rPr>
+              <w:t>n</w:t>
+            </w:r>
+            <w:r>
+              <w:rPr>
+                <w:rFonts w:ascii="Cambria" w:hAnsi="Cambria"/>
                 <w:noProof/>
                 <w:lang w:val="en-US"/>
               </w:rPr>
+              <w:t xml:space="preserve"> </w:t>
+            </w:r>
+            <w:r>
+              <w:rPr>
+                <w:rFonts w:ascii="Cambria" w:hAnsi="Cambria"/>
+                <w:noProof/>
+                <w:lang w:val="en-US"/>
+              </w:rPr>
+              <w:t>–</w:t>
+            </w:r>
+            <w:r>
+              <w:rPr>
+                <w:rFonts w:ascii="Cambria" w:hAnsi="Cambria"/>
+                <w:noProof/>
+                <w:lang w:val="en-US"/>
+              </w:rPr>
+              <w:t xml:space="preserve"> </w:t>
+            </w:r>
+            <w:r>
+              <w:rPr>
+                <w:rFonts w:ascii="Cambria" w:hAnsi="Cambria"/>
+                <w:noProof/>
+                <w:lang w:val="en-US"/>
+              </w:rPr>
+              <w:t>1])</w:t>
+            </w:r>
+          </w:p>
+          <w:p>
+            <w:pPr>
+              <w:rPr>
+                <w:rFonts w:ascii="Cambria" w:hAnsi="Cambria"/>
+                <w:noProof/>
+                <w:color w:val="6E6E6E" w:themeColor="background2" w:themeShade="80"/>
+                <w:lang w:val="en-US"/>
+              </w:rPr>
+            </w:pPr>
+            <w:r>
+              <w:rPr>
+                <w:rFonts w:ascii="Cambria" w:hAnsi="Cambria"/>
+                <w:noProof/>
+                <w:lang w:val="en-US"/>
+              </w:rPr>
               <w:tab/>
             </w:r>
             <w:r>
               <w:rPr>
-                <w:noProof/>
+                <w:rFonts w:ascii="Cambria" w:hAnsi="Cambria"/>
+                <w:noProof/>
+                <w:color w:val="6E6E6E" w:themeColor="background2" w:themeShade="80"/>
                 <w:lang w:val="en-US"/>
               </w:rPr>
               <w:t xml:space="preserve">// Given an array A containing </w:t>
             </w:r>
             <w:r>
               <w:rPr>
-                <w:noProof/>
+                <w:rFonts w:ascii="Cambria" w:hAnsi="Cambria"/>
+                <w:noProof/>
+                <w:color w:val="6E6E6E" w:themeColor="background2" w:themeShade="80"/>
                 <w:lang w:val="en-US"/>
               </w:rPr>
               <w:t xml:space="preserve">the amount of </w:t>
             </w:r>
             <w:r>
               <w:rPr>
-                <w:noProof/>
+                <w:rFonts w:ascii="Cambria" w:hAnsi="Cambria"/>
+                <w:noProof/>
+                <w:color w:val="6E6E6E" w:themeColor="background2" w:themeShade="80"/>
                 <w:lang w:val="en-US"/>
               </w:rPr>
               <w:t>times each tool has been borrowed,</w:t>
@@ -3834,20 +3948,26 @@
           <w:p>
             <w:pPr>
               <w:rPr>
-                <w:noProof/>
+                <w:rFonts w:ascii="Cambria" w:hAnsi="Cambria"/>
+                <w:noProof/>
+                <w:color w:val="6E6E6E" w:themeColor="background2" w:themeShade="80"/>
                 <w:lang w:val="en-US"/>
               </w:rPr>
             </w:pPr>
             <w:r>
               <w:rPr>
-                <w:noProof/>
+                <w:rFonts w:ascii="Cambria" w:hAnsi="Cambria"/>
+                <w:noProof/>
+                <w:color w:val="6E6E6E" w:themeColor="background2" w:themeShade="80"/>
                 <w:lang w:val="en-US"/>
               </w:rPr>
               <w:tab/>
             </w:r>
             <w:r>
               <w:rPr>
-                <w:noProof/>
+                <w:rFonts w:ascii="Cambria" w:hAnsi="Cambria"/>
+                <w:noProof/>
+                <w:color w:val="6E6E6E" w:themeColor="background2" w:themeShade="80"/>
                 <w:lang w:val="en-US"/>
               </w:rPr>
               <w:t>// returns the top three most-borrowed tools.</w:t>
@@ -3856,12 +3976,14 @@
           <w:p>
             <w:pPr>
               <w:rPr>
+                <w:rFonts w:ascii="Cambria" w:hAnsi="Cambria"/>
                 <w:noProof/>
                 <w:lang w:val="en-US"/>
               </w:rPr>
             </w:pPr>
             <w:r>
               <w:rPr>
+                <w:rFonts w:ascii="Cambria" w:hAnsi="Cambria"/>
                 <w:noProof/>
                 <w:lang w:val="en-US"/>
               </w:rPr>
@@ -3869,23 +3991,36 @@
             </w:r>
             <w:r>
               <w:rPr>
+                <w:rFonts w:ascii="Cambria" w:hAnsi="Cambria"/>
+                <w:i/>
+                <w:iCs/>
                 <w:noProof/>
                 <w:lang w:val="en-US"/>
               </w:rPr>
-              <w:t>topBorrowed ← []</w:t>
-            </w:r>
-          </w:p>
-          <w:p>
-            <w:pPr>
-              <w:rPr>
+              <w:t>topBorrowed</w:t>
+            </w:r>
+            <w:r>
+              <w:rPr>
+                <w:rFonts w:ascii="Cambria" w:hAnsi="Cambria"/>
                 <w:noProof/>
                 <w:lang w:val="en-US"/>
               </w:rPr>
-            </w:pPr>
-          </w:p>
-          <w:p>
-            <w:pPr>
-              <w:rPr>
+              <w:t xml:space="preserve"> ← []</w:t>
+            </w:r>
+          </w:p>
+          <w:p>
+            <w:pPr>
+              <w:rPr>
+                <w:rFonts w:ascii="Cambria" w:hAnsi="Cambria"/>
+                <w:noProof/>
+                <w:lang w:val="en-US"/>
+              </w:rPr>
+            </w:pPr>
+          </w:p>
+          <w:p>
+            <w:pPr>
+              <w:rPr>
+                <w:rFonts w:ascii="Cambria" w:hAnsi="Cambria"/>
                 <w:b/>
                 <w:bCs/>
                 <w:noProof/>
@@ -3894,6 +4029,7 @@
             </w:pPr>
             <w:r>
               <w:rPr>
+                <w:rFonts w:ascii="Cambria" w:hAnsi="Cambria"/>
                 <w:noProof/>
                 <w:lang w:val="en-US"/>
               </w:rPr>
@@ -3901,6 +4037,7 @@
             </w:r>
             <w:r>
               <w:rPr>
+                <w:rFonts w:ascii="Cambria" w:hAnsi="Cambria"/>
                 <w:b/>
                 <w:bCs/>
                 <w:noProof/>
@@ -3910,6 +4047,7 @@
             </w:r>
             <w:r>
               <w:rPr>
+                <w:rFonts w:ascii="Cambria" w:hAnsi="Cambria"/>
                 <w:noProof/>
                 <w:lang w:val="en-US"/>
               </w:rPr>
@@ -3917,6 +4055,7 @@
             </w:r>
             <w:r>
               <w:rPr>
+                <w:rFonts w:ascii="Cambria" w:hAnsi="Cambria"/>
                 <w:i/>
                 <w:iCs/>
                 <w:noProof/>
@@ -3926,27 +4065,15 @@
             </w:r>
             <w:r>
               <w:rPr>
+                <w:rFonts w:ascii="Cambria" w:hAnsi="Cambria"/>
                 <w:noProof/>
                 <w:lang w:val="en-US"/>
               </w:rPr>
-              <w:t xml:space="preserve"> ← </w:t>
-            </w:r>
-            <w:r>
-              <w:rPr>
-                <w:noProof/>
-                <w:lang w:val="en-US"/>
-              </w:rPr>
-              <w:t>0</w:t>
-            </w:r>
-            <w:r>
-              <w:rPr>
-                <w:noProof/>
-                <w:lang w:val="en-US"/>
-              </w:rPr>
-              <w:t xml:space="preserve"> </w:t>
-            </w:r>
-            <w:r>
-              <w:rPr>
+              <w:t xml:space="preserve"> ← 0 </w:t>
+            </w:r>
+            <w:r>
+              <w:rPr>
+                <w:rFonts w:ascii="Cambria" w:hAnsi="Cambria"/>
                 <w:b/>
                 <w:bCs/>
                 <w:noProof/>
@@ -3956,6 +4083,7 @@
             </w:r>
             <w:r>
               <w:rPr>
+                <w:rFonts w:ascii="Cambria" w:hAnsi="Cambria"/>
                 <w:i/>
                 <w:iCs/>
                 <w:noProof/>
@@ -3965,34 +4093,15 @@
             </w:r>
             <w:r>
               <w:rPr>
+                <w:rFonts w:ascii="Cambria" w:hAnsi="Cambria"/>
                 <w:noProof/>
                 <w:lang w:val="en-US"/>
               </w:rPr>
-              <w:t xml:space="preserve"> </w:t>
-            </w:r>
-            <w:r>
-              <w:rPr>
-                <w:noProof/>
-                <w:lang w:val="en-US"/>
-              </w:rPr>
-              <w:t>–</w:t>
-            </w:r>
-            <w:r>
-              <w:rPr>
-                <w:noProof/>
-                <w:lang w:val="en-US"/>
-              </w:rPr>
-              <w:t xml:space="preserve"> 1</w:t>
-            </w:r>
-            <w:r>
-              <w:rPr>
-                <w:noProof/>
-                <w:lang w:val="en-US"/>
-              </w:rPr>
-              <w:t xml:space="preserve"> </w:t>
-            </w:r>
-            <w:r>
-              <w:rPr>
+              <w:t xml:space="preserve"> – 1 </w:t>
+            </w:r>
+            <w:r>
+              <w:rPr>
+                <w:rFonts w:ascii="Cambria" w:hAnsi="Cambria"/>
                 <w:b/>
                 <w:bCs/>
                 <w:noProof/>
@@ -4004,12 +4113,14 @@
           <w:p>
             <w:pPr>
               <w:rPr>
+                <w:rFonts w:ascii="Cambria" w:hAnsi="Cambria"/>
                 <w:noProof/>
                 <w:lang w:val="en-US"/>
               </w:rPr>
             </w:pPr>
             <w:r>
               <w:rPr>
+                <w:rFonts w:ascii="Cambria" w:hAnsi="Cambria"/>
                 <w:noProof/>
                 <w:lang w:val="en-US"/>
               </w:rPr>
@@ -4017,6 +4128,7 @@
             </w:r>
             <w:r>
               <w:rPr>
+                <w:rFonts w:ascii="Cambria" w:hAnsi="Cambria"/>
                 <w:noProof/>
                 <w:lang w:val="en-US"/>
               </w:rPr>
@@ -4024,13 +4136,25 @@
             </w:r>
             <w:r>
               <w:rPr>
+                <w:rFonts w:ascii="Cambria" w:hAnsi="Cambria"/>
+                <w:b/>
+                <w:bCs/>
                 <w:noProof/>
                 <w:lang w:val="en-US"/>
               </w:rPr>
-              <w:t xml:space="preserve">for </w:t>
-            </w:r>
-            <w:r>
-              <w:rPr>
+              <w:t>for</w:t>
+            </w:r>
+            <w:r>
+              <w:rPr>
+                <w:rFonts w:ascii="Cambria" w:hAnsi="Cambria"/>
+                <w:noProof/>
+                <w:lang w:val="en-US"/>
+              </w:rPr>
+              <w:t xml:space="preserve"> </w:t>
+            </w:r>
+            <w:r>
+              <w:rPr>
+                <w:rFonts w:ascii="Cambria" w:hAnsi="Cambria"/>
                 <w:i/>
                 <w:iCs/>
                 <w:noProof/>
@@ -4040,6 +4164,7 @@
             </w:r>
             <w:r>
               <w:rPr>
+                <w:rFonts w:ascii="Cambria" w:hAnsi="Cambria"/>
                 <w:noProof/>
                 <w:lang w:val="en-US"/>
               </w:rPr>
@@ -4047,209 +4172,239 @@
             </w:r>
             <w:r>
               <w:rPr>
+                <w:rFonts w:ascii="Cambria" w:hAnsi="Cambria"/>
                 <w:noProof/>
                 <w:lang w:val="en-US"/>
               </w:rPr>
-              <w:t xml:space="preserve"> 0 to 3 do</w:t>
-            </w:r>
-          </w:p>
-          <w:p>
-            <w:pPr>
-              <w:rPr>
+              <w:t xml:space="preserve"> </w:t>
+            </w:r>
+            <w:r>
+              <w:rPr>
+                <w:rFonts w:ascii="Cambria" w:hAnsi="Cambria"/>
+                <w:noProof/>
+                <w:lang w:val="en-US"/>
+              </w:rPr>
+              <w:t xml:space="preserve">0 </w:t>
+            </w:r>
+            <w:r>
+              <w:rPr>
+                <w:rFonts w:ascii="Cambria" w:hAnsi="Cambria"/>
                 <w:b/>
                 <w:bCs/>
                 <w:noProof/>
                 <w:lang w:val="en-US"/>
               </w:rPr>
-            </w:pPr>
-            <w:r>
-              <w:rPr>
+              <w:t>to</w:t>
+            </w:r>
+            <w:r>
+              <w:rPr>
+                <w:rFonts w:ascii="Cambria" w:hAnsi="Cambria"/>
                 <w:noProof/>
                 <w:lang w:val="en-US"/>
               </w:rPr>
-              <w:tab/>
-            </w:r>
-            <w:r>
-              <w:rPr>
-                <w:noProof/>
-                <w:lang w:val="en-US"/>
-              </w:rPr>
-              <w:tab/>
-            </w:r>
-            <w:r>
-              <w:rPr>
-                <w:noProof/>
-                <w:lang w:val="en-US"/>
-              </w:rPr>
-              <w:tab/>
-            </w:r>
-            <w:r>
-              <w:rPr>
+              <w:t xml:space="preserve"> 3 </w:t>
+            </w:r>
+            <w:r>
+              <w:rPr>
+                <w:rFonts w:ascii="Cambria" w:hAnsi="Cambria"/>
                 <w:b/>
                 <w:bCs/>
                 <w:noProof/>
                 <w:lang w:val="en-US"/>
               </w:rPr>
-              <w:t xml:space="preserve">if not </w:t>
-            </w:r>
-            <w:r>
-              <w:rPr>
-                <w:noProof/>
-                <w:lang w:val="en-US"/>
-              </w:rPr>
-              <w:t>topBorrowed</w:t>
-            </w:r>
-            <w:r>
-              <w:rPr>
-                <w:noProof/>
-                <w:lang w:val="en-US"/>
-              </w:rPr>
-              <w:t>[</w:t>
-            </w:r>
-            <w:r>
-              <w:rPr>
-                <w:noProof/>
-                <w:lang w:val="en-US"/>
-              </w:rPr>
-              <w:t>j</w:t>
-            </w:r>
-            <w:r>
-              <w:rPr>
-                <w:noProof/>
-                <w:lang w:val="en-US"/>
-              </w:rPr>
-              <w:t>]</w:t>
-            </w:r>
-            <w:r>
-              <w:rPr>
-                <w:noProof/>
-                <w:lang w:val="en-US"/>
-              </w:rPr>
-              <w:t xml:space="preserve"> </w:t>
-            </w:r>
-            <w:r>
-              <w:rPr>
+              <w:t>do</w:t>
+            </w:r>
+          </w:p>
+          <w:p>
+            <w:pPr>
+              <w:rPr>
+                <w:rFonts w:ascii="Cambria" w:hAnsi="Cambria"/>
                 <w:b/>
                 <w:bCs/>
                 <w:noProof/>
                 <w:lang w:val="en-US"/>
               </w:rPr>
-              <w:t xml:space="preserve">or </w:t>
-            </w:r>
-            <w:r>
-              <w:rPr>
+            </w:pPr>
+            <w:r>
+              <w:rPr>
+                <w:rFonts w:ascii="Cambria" w:hAnsi="Cambria"/>
                 <w:noProof/>
                 <w:lang w:val="en-US"/>
               </w:rPr>
-              <w:t>A</w:t>
-            </w:r>
-            <w:r>
-              <w:rPr>
+              <w:tab/>
+            </w:r>
+            <w:r>
+              <w:rPr>
+                <w:rFonts w:ascii="Cambria" w:hAnsi="Cambria"/>
                 <w:noProof/>
                 <w:lang w:val="en-US"/>
               </w:rPr>
-              <w:t>[</w:t>
-            </w:r>
-            <w:r>
-              <w:rPr>
+              <w:tab/>
+            </w:r>
+            <w:r>
+              <w:rPr>
+                <w:rFonts w:ascii="Cambria" w:hAnsi="Cambria"/>
                 <w:noProof/>
                 <w:lang w:val="en-US"/>
               </w:rPr>
-              <w:t>i</w:t>
-            </w:r>
-            <w:r>
-              <w:rPr>
-                <w:noProof/>
-                <w:lang w:val="en-US"/>
-              </w:rPr>
-              <w:t xml:space="preserve">] &gt; </w:t>
-            </w:r>
-            <w:r>
-              <w:rPr>
-                <w:noProof/>
-                <w:lang w:val="en-US"/>
-              </w:rPr>
-              <w:t>topBorrowed[</w:t>
-            </w:r>
-            <w:r>
-              <w:rPr>
-                <w:noProof/>
-                <w:lang w:val="en-US"/>
-              </w:rPr>
-              <w:t>j</w:t>
-            </w:r>
-            <w:r>
-              <w:rPr>
-                <w:noProof/>
-                <w:lang w:val="en-US"/>
-              </w:rPr>
-              <w:t>]</w:t>
-            </w:r>
-            <w:r>
-              <w:rPr>
-                <w:noProof/>
-                <w:lang w:val="en-US"/>
-              </w:rPr>
-              <w:t xml:space="preserve"> </w:t>
-            </w:r>
-            <w:r>
-              <w:rPr>
+              <w:tab/>
+            </w:r>
+            <w:r>
+              <w:rPr>
+                <w:rFonts w:ascii="Cambria" w:hAnsi="Cambria"/>
                 <w:b/>
                 <w:bCs/>
                 <w:noProof/>
                 <w:lang w:val="en-US"/>
               </w:rPr>
-              <w:t>do</w:t>
-            </w:r>
-          </w:p>
-          <w:p>
-            <w:pPr>
-              <w:rPr>
+              <w:t xml:space="preserve">if not </w:t>
+            </w:r>
+            <w:r>
+              <w:rPr>
+                <w:rFonts w:ascii="Cambria" w:hAnsi="Cambria"/>
+                <w:noProof/>
+                <w:lang w:val="en-US"/>
+              </w:rPr>
+              <w:t>topBorrowed[</w:t>
+            </w:r>
+            <w:r>
+              <w:rPr>
+                <w:rFonts w:ascii="Cambria" w:hAnsi="Cambria"/>
+                <w:i/>
+                <w:iCs/>
+                <w:noProof/>
+                <w:lang w:val="en-US"/>
+              </w:rPr>
+              <w:t>j</w:t>
+            </w:r>
+            <w:r>
+              <w:rPr>
+                <w:rFonts w:ascii="Cambria" w:hAnsi="Cambria"/>
+                <w:noProof/>
+                <w:lang w:val="en-US"/>
+              </w:rPr>
+              <w:t xml:space="preserve">] </w:t>
+            </w:r>
+            <w:r>
+              <w:rPr>
+                <w:rFonts w:ascii="Cambria" w:hAnsi="Cambria"/>
                 <w:b/>
                 <w:bCs/>
                 <w:noProof/>
                 <w:lang w:val="en-US"/>
               </w:rPr>
-            </w:pPr>
-            <w:r>
-              <w:rPr>
+              <w:t xml:space="preserve">or </w:t>
+            </w:r>
+            <w:r>
+              <w:rPr>
+                <w:rFonts w:ascii="Cambria" w:hAnsi="Cambria"/>
                 <w:noProof/>
                 <w:lang w:val="en-US"/>
               </w:rPr>
-              <w:tab/>
-            </w:r>
-            <w:r>
-              <w:rPr>
+              <w:t>A[</w:t>
+            </w:r>
+            <w:r>
+              <w:rPr>
+                <w:rFonts w:ascii="Cambria" w:hAnsi="Cambria"/>
+                <w:i/>
+                <w:iCs/>
                 <w:noProof/>
                 <w:lang w:val="en-US"/>
               </w:rPr>
-              <w:tab/>
-            </w:r>
-            <w:r>
-              <w:rPr>
+              <w:t>i</w:t>
+            </w:r>
+            <w:r>
+              <w:rPr>
+                <w:rFonts w:ascii="Cambria" w:hAnsi="Cambria"/>
                 <w:noProof/>
                 <w:lang w:val="en-US"/>
               </w:rPr>
-              <w:tab/>
-            </w:r>
-            <w:r>
-              <w:rPr>
+              <w:t>] &gt; topBorrowed[</w:t>
+            </w:r>
+            <w:r>
+              <w:rPr>
+                <w:rFonts w:ascii="Cambria" w:hAnsi="Cambria"/>
+                <w:i/>
+                <w:iCs/>
                 <w:noProof/>
                 <w:lang w:val="en-US"/>
               </w:rPr>
-              <w:tab/>
-            </w:r>
-            <w:r>
-              <w:rPr>
+              <w:t>j</w:t>
+            </w:r>
+            <w:r>
+              <w:rPr>
+                <w:rFonts w:ascii="Cambria" w:hAnsi="Cambria"/>
+                <w:noProof/>
+                <w:lang w:val="en-US"/>
+              </w:rPr>
+              <w:t xml:space="preserve">] </w:t>
+            </w:r>
+            <w:r>
+              <w:rPr>
+                <w:rFonts w:ascii="Cambria" w:hAnsi="Cambria"/>
                 <w:b/>
                 <w:bCs/>
                 <w:noProof/>
                 <w:lang w:val="en-US"/>
               </w:rPr>
+              <w:t>do</w:t>
+            </w:r>
+          </w:p>
+          <w:p>
+            <w:pPr>
+              <w:rPr>
+                <w:rFonts w:ascii="Cambria" w:hAnsi="Cambria"/>
+                <w:b/>
+                <w:bCs/>
+                <w:noProof/>
+                <w:lang w:val="en-US"/>
+              </w:rPr>
+            </w:pPr>
+            <w:r>
+              <w:rPr>
+                <w:rFonts w:ascii="Cambria" w:hAnsi="Cambria"/>
+                <w:noProof/>
+                <w:lang w:val="en-US"/>
+              </w:rPr>
+              <w:tab/>
+            </w:r>
+            <w:r>
+              <w:rPr>
+                <w:rFonts w:ascii="Cambria" w:hAnsi="Cambria"/>
+                <w:noProof/>
+                <w:lang w:val="en-US"/>
+              </w:rPr>
+              <w:tab/>
+            </w:r>
+            <w:r>
+              <w:rPr>
+                <w:rFonts w:ascii="Cambria" w:hAnsi="Cambria"/>
+                <w:noProof/>
+                <w:lang w:val="en-US"/>
+              </w:rPr>
+              <w:tab/>
+            </w:r>
+            <w:r>
+              <w:rPr>
+                <w:rFonts w:ascii="Cambria" w:hAnsi="Cambria"/>
+                <w:noProof/>
+                <w:lang w:val="en-US"/>
+              </w:rPr>
+              <w:tab/>
+            </w:r>
+            <w:r>
+              <w:rPr>
+                <w:rFonts w:ascii="Cambria" w:hAnsi="Cambria"/>
+                <w:b/>
+                <w:bCs/>
+                <w:noProof/>
+                <w:lang w:val="en-US"/>
+              </w:rPr>
               <w:t xml:space="preserve">for </w:t>
             </w:r>
             <w:r>
               <w:rPr>
+                <w:rFonts w:ascii="Cambria" w:hAnsi="Cambria"/>
                 <w:i/>
                 <w:iCs/>
                 <w:noProof/>
@@ -4259,34 +4414,23 @@
             </w:r>
             <w:r>
               <w:rPr>
+                <w:rFonts w:ascii="Cambria" w:hAnsi="Cambria"/>
                 <w:noProof/>
                 <w:lang w:val="en-US"/>
               </w:rPr>
-              <w:t xml:space="preserve"> </w:t>
-            </w:r>
-            <w:r>
-              <w:rPr>
+              <w:t xml:space="preserve"> ← </w:t>
+            </w:r>
+            <w:r>
+              <w:rPr>
+                <w:rFonts w:ascii="Cambria" w:hAnsi="Cambria"/>
                 <w:noProof/>
                 <w:lang w:val="en-US"/>
               </w:rPr>
-              <w:t>←</w:t>
-            </w:r>
-            <w:r>
-              <w:rPr>
-                <w:noProof/>
-                <w:lang w:val="en-US"/>
-              </w:rPr>
-              <w:t xml:space="preserve"> </w:t>
-            </w:r>
-            <w:r>
-              <w:rPr>
-                <w:noProof/>
-                <w:lang w:val="en-US"/>
-              </w:rPr>
               <w:t>2</w:t>
             </w:r>
             <w:r>
               <w:rPr>
+                <w:rFonts w:ascii="Cambria" w:hAnsi="Cambria"/>
                 <w:i/>
                 <w:iCs/>
                 <w:noProof/>
@@ -4296,6 +4440,7 @@
             </w:r>
             <w:r>
               <w:rPr>
+                <w:rFonts w:ascii="Cambria" w:hAnsi="Cambria"/>
                 <w:b/>
                 <w:bCs/>
                 <w:noProof/>
@@ -4305,6 +4450,7 @@
             </w:r>
             <w:r>
               <w:rPr>
+                <w:rFonts w:ascii="Cambria" w:hAnsi="Cambria"/>
                 <w:noProof/>
                 <w:lang w:val="en-US"/>
               </w:rPr>
@@ -4312,6 +4458,7 @@
             </w:r>
             <w:r>
               <w:rPr>
+                <w:rFonts w:ascii="Cambria" w:hAnsi="Cambria"/>
                 <w:noProof/>
                 <w:lang w:val="en-US"/>
               </w:rPr>
@@ -4319,6 +4466,7 @@
             </w:r>
             <w:r>
               <w:rPr>
+                <w:rFonts w:ascii="Cambria" w:hAnsi="Cambria"/>
                 <w:b/>
                 <w:bCs/>
                 <w:noProof/>
@@ -4330,12 +4478,14 @@
           <w:p>
             <w:pPr>
               <w:rPr>
+                <w:rFonts w:ascii="Cambria" w:hAnsi="Cambria"/>
                 <w:noProof/>
                 <w:lang w:val="en-US"/>
               </w:rPr>
             </w:pPr>
             <w:r>
               <w:rPr>
+                <w:rFonts w:ascii="Cambria" w:hAnsi="Cambria"/>
                 <w:noProof/>
                 <w:lang w:val="en-US"/>
               </w:rPr>
@@ -4343,6 +4493,7 @@
             </w:r>
             <w:r>
               <w:rPr>
+                <w:rFonts w:ascii="Cambria" w:hAnsi="Cambria"/>
                 <w:noProof/>
                 <w:lang w:val="en-US"/>
               </w:rPr>
@@ -4350,6 +4501,7 @@
             </w:r>
             <w:r>
               <w:rPr>
+                <w:rFonts w:ascii="Cambria" w:hAnsi="Cambria"/>
                 <w:noProof/>
                 <w:lang w:val="en-US"/>
               </w:rPr>
@@ -4357,6 +4509,7 @@
             </w:r>
             <w:r>
               <w:rPr>
+                <w:rFonts w:ascii="Cambria" w:hAnsi="Cambria"/>
                 <w:noProof/>
                 <w:lang w:val="en-US"/>
               </w:rPr>
@@ -4364,6 +4517,7 @@
             </w:r>
             <w:r>
               <w:rPr>
+                <w:rFonts w:ascii="Cambria" w:hAnsi="Cambria"/>
                 <w:noProof/>
                 <w:lang w:val="en-US"/>
               </w:rPr>
@@ -4371,50 +4525,87 @@
             </w:r>
             <w:r>
               <w:rPr>
+                <w:rFonts w:ascii="Cambria" w:hAnsi="Cambria"/>
+                <w:i/>
+                <w:iCs/>
                 <w:noProof/>
                 <w:lang w:val="en-US"/>
               </w:rPr>
-              <w:t xml:space="preserve">topBorrowed[x + 1] </w:t>
-            </w:r>
-            <w:r>
-              <w:rPr>
+              <w:t>topBorrowed</w:t>
+            </w:r>
+            <w:r>
+              <w:rPr>
+                <w:rFonts w:ascii="Cambria" w:hAnsi="Cambria"/>
                 <w:noProof/>
                 <w:lang w:val="en-US"/>
               </w:rPr>
-              <w:t>←</w:t>
-            </w:r>
-            <w:r>
-              <w:rPr>
+              <w:t>[</w:t>
+            </w:r>
+            <w:r>
+              <w:rPr>
+                <w:rFonts w:ascii="Cambria" w:hAnsi="Cambria"/>
+                <w:i/>
+                <w:iCs/>
                 <w:noProof/>
                 <w:lang w:val="en-US"/>
               </w:rPr>
-              <w:t xml:space="preserve"> topBorrowed[x]</w:t>
-            </w:r>
-          </w:p>
-          <w:p>
-            <w:pPr>
-              <w:rPr>
+              <w:t>x</w:t>
+            </w:r>
+            <w:r>
+              <w:rPr>
+                <w:rFonts w:ascii="Cambria" w:hAnsi="Cambria"/>
                 <w:noProof/>
                 <w:lang w:val="en-US"/>
               </w:rPr>
-            </w:pPr>
-          </w:p>
-          <w:p>
-            <w:pPr>
-              <w:rPr>
+              <w:t xml:space="preserve"> + 1] ← topBorrowed[</w:t>
+            </w:r>
+            <w:r>
+              <w:rPr>
+                <w:rFonts w:ascii="Cambria" w:hAnsi="Cambria"/>
+                <w:i/>
+                <w:iCs/>
                 <w:noProof/>
                 <w:lang w:val="en-US"/>
               </w:rPr>
-            </w:pPr>
-            <w:r>
-              <w:rPr>
+              <w:t>x</w:t>
+            </w:r>
+            <w:r>
+              <w:rPr>
+                <w:rFonts w:ascii="Cambria" w:hAnsi="Cambria"/>
                 <w:noProof/>
                 <w:lang w:val="en-US"/>
               </w:rPr>
+              <w:t>]</w:t>
+            </w:r>
+          </w:p>
+          <w:p>
+            <w:pPr>
+              <w:rPr>
+                <w:rFonts w:ascii="Cambria" w:hAnsi="Cambria"/>
+                <w:noProof/>
+                <w:lang w:val="en-US"/>
+              </w:rPr>
+            </w:pPr>
+          </w:p>
+          <w:p>
+            <w:pPr>
+              <w:rPr>
+                <w:rFonts w:ascii="Cambria" w:hAnsi="Cambria"/>
+                <w:noProof/>
+                <w:lang w:val="en-US"/>
+              </w:rPr>
+            </w:pPr>
+            <w:r>
+              <w:rPr>
+                <w:rFonts w:ascii="Cambria" w:hAnsi="Cambria"/>
+                <w:noProof/>
+                <w:lang w:val="en-US"/>
+              </w:rPr>
               <w:tab/>
             </w:r>
             <w:r>
               <w:rPr>
+                <w:rFonts w:ascii="Cambria" w:hAnsi="Cambria"/>
                 <w:noProof/>
                 <w:lang w:val="en-US"/>
               </w:rPr>
@@ -4422,6 +4613,7 @@
             </w:r>
             <w:r>
               <w:rPr>
+                <w:rFonts w:ascii="Cambria" w:hAnsi="Cambria"/>
                 <w:noProof/>
                 <w:lang w:val="en-US"/>
               </w:rPr>
@@ -4429,6 +4621,7 @@
             </w:r>
             <w:r>
               <w:rPr>
+                <w:rFonts w:ascii="Cambria" w:hAnsi="Cambria"/>
                 <w:noProof/>
                 <w:lang w:val="en-US"/>
               </w:rPr>
@@ -4436,106 +4629,163 @@
             </w:r>
             <w:r>
               <w:rPr>
+                <w:rFonts w:ascii="Cambria" w:hAnsi="Cambria"/>
+                <w:i/>
+                <w:iCs/>
                 <w:noProof/>
                 <w:lang w:val="en-US"/>
               </w:rPr>
-              <w:t xml:space="preserve">topBorrowed[j] </w:t>
-            </w:r>
-            <w:r>
-              <w:rPr>
+              <w:t>topBorrowed</w:t>
+            </w:r>
+            <w:r>
+              <w:rPr>
+                <w:rFonts w:ascii="Cambria" w:hAnsi="Cambria"/>
                 <w:noProof/>
                 <w:lang w:val="en-US"/>
               </w:rPr>
-              <w:t>←</w:t>
-            </w:r>
-            <w:r>
-              <w:rPr>
+              <w:t>[</w:t>
+            </w:r>
+            <w:r>
+              <w:rPr>
+                <w:rFonts w:ascii="Cambria" w:hAnsi="Cambria"/>
+                <w:i/>
+                <w:iCs/>
                 <w:noProof/>
                 <w:lang w:val="en-US"/>
               </w:rPr>
-              <w:t xml:space="preserve"> A[i]</w:t>
-            </w:r>
-          </w:p>
-          <w:p>
-            <w:pPr>
-              <w:rPr>
+              <w:t>j</w:t>
+            </w:r>
+            <w:r>
+              <w:rPr>
+                <w:rFonts w:ascii="Cambria" w:hAnsi="Cambria"/>
                 <w:noProof/>
                 <w:lang w:val="en-US"/>
               </w:rPr>
-            </w:pPr>
-            <w:r>
-              <w:rPr>
+              <w:t>] ← A[</w:t>
+            </w:r>
+            <w:r>
+              <w:rPr>
+                <w:rFonts w:ascii="Cambria" w:hAnsi="Cambria"/>
+                <w:i/>
+                <w:iCs/>
                 <w:noProof/>
                 <w:lang w:val="en-US"/>
               </w:rPr>
-              <w:tab/>
-            </w:r>
-            <w:r>
-              <w:rPr>
+              <w:t>i</w:t>
+            </w:r>
+            <w:r>
+              <w:rPr>
+                <w:rFonts w:ascii="Cambria" w:hAnsi="Cambria"/>
                 <w:noProof/>
                 <w:lang w:val="en-US"/>
               </w:rPr>
-              <w:tab/>
-            </w:r>
-            <w:r>
-              <w:rPr>
-                <w:noProof/>
-                <w:lang w:val="en-US"/>
-              </w:rPr>
-              <w:tab/>
-            </w:r>
-            <w:r>
-              <w:rPr>
-                <w:noProof/>
-                <w:lang w:val="en-US"/>
-              </w:rPr>
-              <w:tab/>
-            </w:r>
-            <w:r>
-              <w:rPr>
-                <w:noProof/>
-                <w:lang w:val="en-US"/>
-              </w:rPr>
-              <w:t>break</w:t>
-            </w:r>
-          </w:p>
-          <w:p>
-            <w:pPr>
-              <w:rPr>
-                <w:noProof/>
-                <w:lang w:val="en-US"/>
-              </w:rPr>
-            </w:pPr>
-          </w:p>
-          <w:p>
-            <w:pPr>
-              <w:rPr>
-                <w:noProof/>
-                <w:lang w:val="en-US"/>
-              </w:rPr>
-            </w:pPr>
-            <w:r>
-              <w:rPr>
-                <w:noProof/>
-                <w:lang w:val="en-US"/>
-              </w:rPr>
-              <w:tab/>
-            </w:r>
-            <w:r>
-              <w:rPr>
+              <w:t>]</w:t>
+            </w:r>
+          </w:p>
+          <w:p>
+            <w:pPr>
+              <w:rPr>
+                <w:rFonts w:ascii="Cambria" w:hAnsi="Cambria"/>
                 <w:b/>
                 <w:bCs/>
                 <w:noProof/>
                 <w:lang w:val="en-US"/>
               </w:rPr>
+            </w:pPr>
+            <w:r>
+              <w:rPr>
+                <w:rFonts w:ascii="Cambria" w:hAnsi="Cambria"/>
+                <w:noProof/>
+                <w:lang w:val="en-US"/>
+              </w:rPr>
+              <w:tab/>
+            </w:r>
+            <w:r>
+              <w:rPr>
+                <w:rFonts w:ascii="Cambria" w:hAnsi="Cambria"/>
+                <w:noProof/>
+                <w:lang w:val="en-US"/>
+              </w:rPr>
+              <w:tab/>
+            </w:r>
+            <w:r>
+              <w:rPr>
+                <w:rFonts w:ascii="Cambria" w:hAnsi="Cambria"/>
+                <w:noProof/>
+                <w:lang w:val="en-US"/>
+              </w:rPr>
+              <w:tab/>
+            </w:r>
+            <w:r>
+              <w:rPr>
+                <w:rFonts w:ascii="Cambria" w:hAnsi="Cambria"/>
+                <w:noProof/>
+                <w:lang w:val="en-US"/>
+              </w:rPr>
+              <w:tab/>
+            </w:r>
+            <w:r>
+              <w:rPr>
+                <w:rFonts w:ascii="Cambria" w:hAnsi="Cambria"/>
+                <w:b/>
+                <w:bCs/>
+                <w:noProof/>
+                <w:lang w:val="en-US"/>
+              </w:rPr>
+              <w:t>break</w:t>
+            </w:r>
+          </w:p>
+          <w:p>
+            <w:pPr>
+              <w:rPr>
+                <w:rFonts w:ascii="Cambria" w:hAnsi="Cambria"/>
+                <w:noProof/>
+                <w:lang w:val="en-US"/>
+              </w:rPr>
+            </w:pPr>
+          </w:p>
+          <w:p>
+            <w:pPr>
+              <w:rPr>
+                <w:noProof/>
+                <w:lang w:val="en-US"/>
+              </w:rPr>
+            </w:pPr>
+            <w:r>
+              <w:rPr>
+                <w:rFonts w:ascii="Cambria" w:hAnsi="Cambria"/>
+                <w:noProof/>
+                <w:lang w:val="en-US"/>
+              </w:rPr>
+              <w:tab/>
+            </w:r>
+            <w:r>
+              <w:rPr>
+                <w:rFonts w:ascii="Cambria" w:hAnsi="Cambria"/>
+                <w:b/>
+                <w:bCs/>
+                <w:noProof/>
+                <w:lang w:val="en-US"/>
+              </w:rPr>
               <w:t>return</w:t>
             </w:r>
             <w:r>
               <w:rPr>
+                <w:rFonts w:ascii="Cambria" w:hAnsi="Cambria"/>
                 <w:noProof/>
                 <w:lang w:val="en-US"/>
               </w:rPr>
-              <w:t xml:space="preserve"> topBorrowed</w:t>
+              <w:t xml:space="preserve"> </w:t>
+            </w:r>
+            <w:r>
+              <w:rPr>
+                <w:rFonts w:ascii="Cambria" w:hAnsi="Cambria"/>
+                <w:i/>
+                <w:iCs/>
+                <w:noProof/>
+                <w:lang w:val="en-US"/>
+              </w:rPr>
+              <w:t>topBorrowed</w:t>
             </w:r>
           </w:p>
         </w:tc>
@@ -4547,7 +4797,7 @@
         <w:pStyle w:val="Heading3"/>
       </w:pPr>
       <w:bookmarkStart w:id="10" w:name="_Toc72688486"/>
-      <w:bookmarkStart w:id="11" w:name="_Toc72688644"/>
+      <w:bookmarkStart w:id="11" w:name="_Toc72692457"/>
       <w:r>
         <w:t xml:space="preserve">Algorithm </w:t>
       </w:r>
@@ -4574,12 +4824,21 @@
       <w:r>
         <w:t xml:space="preserve"> containing the number of borrows for each tool in the system. The algorithm then creates an array </w:t>
       </w:r>
+      <w:proofErr w:type="spellStart"/>
       <w:r>
         <w:rPr>
           <w:i/>
           <w:iCs/>
         </w:rPr>
-        <w:t xml:space="preserve">topBorrowed </w:t>
+        <w:t>topBorrowed</w:t>
+      </w:r>
+      <w:proofErr w:type="spellEnd"/>
+      <w:r>
+        <w:rPr>
+          <w:i/>
+          <w:iCs/>
+        </w:rPr>
+        <w:t xml:space="preserve"> </w:t>
       </w:r>
       <w:r>
         <w:t xml:space="preserve">which will store the top three most-borrowed tools. Then it loops through each tool in the array </w:t>
@@ -4597,16 +4856,7 @@
       <w:r>
         <w:t xml:space="preserve">iterates three times to check against each place in the </w:t>
       </w:r>
-      <w:r>
-        <w:rPr>
-          <w:i/>
-          <w:iCs/>
-        </w:rPr>
-        <w:t xml:space="preserve">topBorrowed </w:t>
-      </w:r>
-      <w:r>
-        <w:t xml:space="preserve">array. Then, it checks if either there’s nothing in the current place, or if the times the tool has been borrowed is greater than the tool in the </w:t>
-      </w:r>
+      <w:proofErr w:type="spellStart"/>
       <w:r>
         <w:rPr>
           <w:i/>
@@ -4614,22 +4864,26 @@
         </w:rPr>
         <w:t>topBorrowed</w:t>
       </w:r>
-      <w:r>
-        <w:t xml:space="preserve"> array at the given place. If one of these things is the case, this tool will take the current place. To do this,</w:t>
-      </w:r>
-      <w:r>
-        <w:t xml:space="preserve"> the tools in the </w:t>
-      </w:r>
+      <w:proofErr w:type="spellEnd"/>
       <w:r>
         <w:rPr>
           <w:i/>
           <w:iCs/>
         </w:rPr>
-        <w:t xml:space="preserve">topBorrowed </w:t>
-      </w:r>
-      <w:r>
-        <w:t xml:space="preserve">array from the current place to the end of the array are shifted down one place to make room for the new value. Then, the new value is inserted at the current place. The loop then breaks, since a place has been found for the tool. This repeats until all of the tools have been looped through, and then the </w:t>
-      </w:r>
+        <w:t xml:space="preserve"> </w:t>
+      </w:r>
+      <w:r>
+        <w:t xml:space="preserve">array. Then, it checks if either </w:t>
+      </w:r>
+      <w:proofErr w:type="gramStart"/>
+      <w:r>
+        <w:t>there’s</w:t>
+      </w:r>
+      <w:proofErr w:type="gramEnd"/>
+      <w:r>
+        <w:t xml:space="preserve"> nothing in the current place, or if the times the tool has been borrowed is greater than the tool in the </w:t>
+      </w:r>
+      <w:proofErr w:type="spellStart"/>
       <w:r>
         <w:rPr>
           <w:i/>
@@ -4637,6 +4891,57 @@
         </w:rPr>
         <w:t>topBorrowed</w:t>
       </w:r>
+      <w:proofErr w:type="spellEnd"/>
+      <w:r>
+        <w:t xml:space="preserve"> array at the given place. If one of these things is the case, this tool will take the current place. To do this,</w:t>
+      </w:r>
+      <w:r>
+        <w:t xml:space="preserve"> the tools in the </w:t>
+      </w:r>
+      <w:proofErr w:type="spellStart"/>
+      <w:r>
+        <w:rPr>
+          <w:i/>
+          <w:iCs/>
+        </w:rPr>
+        <w:t>topBorrowed</w:t>
+      </w:r>
+      <w:proofErr w:type="spellEnd"/>
+      <w:r>
+        <w:rPr>
+          <w:i/>
+          <w:iCs/>
+        </w:rPr>
+        <w:t xml:space="preserve"> </w:t>
+      </w:r>
+      <w:r>
+        <w:t xml:space="preserve">array from the current place to the end of the array are shifted down one place to make room for the new value. Then, the new value is inserted at the current place. The loop then </w:t>
+      </w:r>
+      <w:proofErr w:type="gramStart"/>
+      <w:r>
+        <w:t>breaks, since</w:t>
+      </w:r>
+      <w:proofErr w:type="gramEnd"/>
+      <w:r>
+        <w:t xml:space="preserve"> a place has been found for the tool. This repeats until </w:t>
+      </w:r>
+      <w:proofErr w:type="gramStart"/>
+      <w:r>
+        <w:t>all of</w:t>
+      </w:r>
+      <w:proofErr w:type="gramEnd"/>
+      <w:r>
+        <w:t xml:space="preserve"> the tools have been looped through, and then the </w:t>
+      </w:r>
+      <w:proofErr w:type="spellStart"/>
+      <w:r>
+        <w:rPr>
+          <w:i/>
+          <w:iCs/>
+        </w:rPr>
+        <w:t>topBorrowed</w:t>
+      </w:r>
+      <w:proofErr w:type="spellEnd"/>
       <w:r>
         <w:t xml:space="preserve"> array is returned.</w:t>
       </w:r>
@@ -4649,16 +4954,20 @@
     </w:p>
     <w:p>
       <w:pPr>
-        <w:spacing w:after="0"/>
+        <w:jc w:val="left"/>
       </w:pPr>
+      <w:bookmarkStart w:id="12" w:name="_Toc72688487"/>
+      <w:r>
+        <w:br w:type="page"/>
+      </w:r>
     </w:p>
     <w:p>
       <w:pPr>
         <w:pStyle w:val="Heading3"/>
       </w:pPr>
-      <w:bookmarkStart w:id="12" w:name="_Toc72688487"/>
-      <w:bookmarkStart w:id="13" w:name="_Toc72688645"/>
-      <w:r>
+      <w:bookmarkStart w:id="13" w:name="_Toc72692458"/>
+      <w:r>
+        <w:lastRenderedPageBreak/>
         <w:t>Efficiency</w:t>
       </w:r>
       <w:r>
@@ -4702,6 +5011,7 @@
       <w:r>
         <w:t>[</w:t>
       </w:r>
+      <w:proofErr w:type="spellStart"/>
       <w:r>
         <w:rPr>
           <w:i/>
@@ -4709,9 +5019,11 @@
         </w:rPr>
         <w:t>i</w:t>
       </w:r>
+      <w:proofErr w:type="spellEnd"/>
       <w:r>
         <w:t xml:space="preserve">] and </w:t>
       </w:r>
+      <w:proofErr w:type="spellStart"/>
       <w:r>
         <w:rPr>
           <w:i/>
@@ -4719,6 +5031,7 @@
         </w:rPr>
         <w:t>topBorrowed</w:t>
       </w:r>
+      <w:proofErr w:type="spellEnd"/>
       <w:r>
         <w:t>[</w:t>
       </w:r>
@@ -4730,11 +5043,15 @@
         <w:t>j</w:t>
       </w:r>
       <w:r>
-        <w:t xml:space="preserve">]. The worst case </w:t>
-      </w:r>
-      <w:r>
-        <w:lastRenderedPageBreak/>
-        <w:t xml:space="preserve">scenario for this algorithm would </w:t>
+        <w:t xml:space="preserve">]. The </w:t>
+      </w:r>
+      <w:proofErr w:type="gramStart"/>
+      <w:r>
+        <w:t>worst case</w:t>
+      </w:r>
+      <w:proofErr w:type="gramEnd"/>
+      <w:r>
+        <w:t xml:space="preserve"> scenario for this algorithm would </w:t>
       </w:r>
       <w:r>
         <w:t>be when every tool has the same or a lower borrowed amount than the last</w:t>
@@ -5197,6 +5514,7 @@
       <w:r>
         <w:t xml:space="preserve">stored in this algorithm is the </w:t>
       </w:r>
+      <w:proofErr w:type="spellStart"/>
       <w:r>
         <w:rPr>
           <w:i/>
@@ -5204,15 +5522,25 @@
         </w:rPr>
         <w:t>topBorrowed</w:t>
       </w:r>
+      <w:proofErr w:type="spellEnd"/>
       <w:r>
         <w:t xml:space="preserve"> array. This means the algorithm has a constant space complexity, or a space complexity of </w:t>
       </w:r>
+      <w:proofErr w:type="gramStart"/>
       <w:r>
         <w:rPr>
           <w:b/>
           <w:bCs/>
         </w:rPr>
-        <w:t>O(1)</w:t>
+        <w:t>O(</w:t>
+      </w:r>
+      <w:proofErr w:type="gramEnd"/>
+      <w:r>
+        <w:rPr>
+          <w:b/>
+          <w:bCs/>
+        </w:rPr>
+        <w:t>1)</w:t>
       </w:r>
       <w:r>
         <w:t>.</w:t>
@@ -5234,7 +5562,7 @@
         </w:rPr>
       </w:pPr>
       <w:bookmarkStart w:id="14" w:name="_Toc72688488"/>
-      <w:bookmarkStart w:id="15" w:name="_Toc72688646"/>
+      <w:bookmarkStart w:id="15" w:name="_Toc72692459"/>
       <w:r>
         <w:lastRenderedPageBreak/>
         <w:t>Software Test Plans and Test Results</w:t>
@@ -5247,7 +5575,7 @@
         <w:pStyle w:val="Heading3"/>
       </w:pPr>
       <w:bookmarkStart w:id="16" w:name="_Toc72688489"/>
-      <w:bookmarkStart w:id="17" w:name="_Toc72688647"/>
+      <w:bookmarkStart w:id="17" w:name="_Toc72692460"/>
       <w:r>
         <w:t>Unit Tests</w:t>
       </w:r>
@@ -5255,8 +5583,13 @@
       <w:bookmarkEnd w:id="17"/>
     </w:p>
     <w:p>
-      <w:r>
-        <w:t xml:space="preserve">A number of unit tests were made to confirm the functionality of the </w:t>
+      <w:proofErr w:type="gramStart"/>
+      <w:r>
+        <w:t>A number of</w:t>
+      </w:r>
+      <w:proofErr w:type="gramEnd"/>
+      <w:r>
+        <w:t xml:space="preserve"> unit tests were made to confirm the functionality of the </w:t>
       </w:r>
       <w:r>
         <w:t>system</w:t>
@@ -5265,7 +5598,23 @@
         <w:t xml:space="preserve"> </w:t>
       </w:r>
       <w:r>
-        <w:t>programmatically. These unit tests consisted of testing all of the functions in the ToolLibrarySystem which involved modifying data. A screenshot of the results from these tests can be seen below.</w:t>
+        <w:t xml:space="preserve">programmatically. These unit tests consisted of testing </w:t>
+      </w:r>
+      <w:proofErr w:type="gramStart"/>
+      <w:r>
+        <w:t>all of</w:t>
+      </w:r>
+      <w:proofErr w:type="gramEnd"/>
+      <w:r>
+        <w:t xml:space="preserve"> the functions in the </w:t>
+      </w:r>
+      <w:proofErr w:type="spellStart"/>
+      <w:r>
+        <w:t>ToolLibrarySystem</w:t>
+      </w:r>
+      <w:proofErr w:type="spellEnd"/>
+      <w:r>
+        <w:t xml:space="preserve"> which involved modifying data. A screenshot of the results from these tests can be seen below.</w:t>
       </w:r>
     </w:p>
     <w:p>
@@ -5341,7 +5690,7 @@
         <w:pStyle w:val="Heading3"/>
       </w:pPr>
       <w:bookmarkStart w:id="18" w:name="_Toc72688490"/>
-      <w:bookmarkStart w:id="19" w:name="_Toc72688648"/>
+      <w:bookmarkStart w:id="19" w:name="_Toc72692461"/>
       <w:r>
         <w:t>Tests of functionality</w:t>
       </w:r>
@@ -5637,8 +5986,13 @@
               <w:jc w:val="left"/>
             </w:pPr>
             <w:r>
-              <w:t>Username: KoyGrayson</w:t>
-            </w:r>
+              <w:t xml:space="preserve">Username: </w:t>
+            </w:r>
+            <w:proofErr w:type="spellStart"/>
+            <w:r>
+              <w:t>KoyGrayson</w:t>
+            </w:r>
+            <w:proofErr w:type="spellEnd"/>
           </w:p>
           <w:p>
             <w:pPr>
@@ -5704,8 +6058,13 @@
               <w:jc w:val="left"/>
             </w:pPr>
             <w:r>
-              <w:t>Username: KovGrayson</w:t>
-            </w:r>
+              <w:t xml:space="preserve">Username: </w:t>
+            </w:r>
+            <w:proofErr w:type="spellStart"/>
+            <w:r>
+              <w:t>KovGrayson</w:t>
+            </w:r>
+            <w:proofErr w:type="spellEnd"/>
           </w:p>
           <w:p>
             <w:pPr>
@@ -5774,7 +6133,11 @@
               <w:jc w:val="left"/>
             </w:pPr>
             <w:r>
-              <w:t>Username: Ko</w:t>
+              <w:t xml:space="preserve">Username: </w:t>
+            </w:r>
+            <w:proofErr w:type="spellStart"/>
+            <w:r>
+              <w:t>Ko</w:t>
             </w:r>
             <w:r>
               <w:t>y</w:t>
@@ -5782,6 +6145,7 @@
             <w:r>
               <w:t>Grayson</w:t>
             </w:r>
+            <w:proofErr w:type="spellEnd"/>
           </w:p>
           <w:p>
             <w:pPr>
@@ -6154,7 +6518,15 @@
               <w:jc w:val="left"/>
             </w:pPr>
             <w:r>
-              <w:t>Stock to remove: 12</w:t>
+              <w:t xml:space="preserve">Stock to </w:t>
+            </w:r>
+            <w:proofErr w:type="gramStart"/>
+            <w:r>
+              <w:t>remove:</w:t>
+            </w:r>
+            <w:proofErr w:type="gramEnd"/>
+            <w:r>
+              <w:t xml:space="preserve"> 12</w:t>
             </w:r>
           </w:p>
         </w:tc>
@@ -6260,7 +6632,15 @@
               <w:jc w:val="left"/>
             </w:pPr>
             <w:r>
-              <w:t>The stock is not removed and a message is displayed</w:t>
+              <w:t xml:space="preserve">The stock is not </w:t>
+            </w:r>
+            <w:proofErr w:type="gramStart"/>
+            <w:r>
+              <w:t>removed</w:t>
+            </w:r>
+            <w:proofErr w:type="gramEnd"/>
+            <w:r>
+              <w:t xml:space="preserve"> and a message is displayed</w:t>
             </w:r>
           </w:p>
         </w:tc>
@@ -6329,7 +6709,15 @@
               <w:jc w:val="left"/>
             </w:pPr>
             <w:r>
-              <w:t>Stock to remove: 200</w:t>
+              <w:t xml:space="preserve">Stock to </w:t>
+            </w:r>
+            <w:proofErr w:type="gramStart"/>
+            <w:r>
+              <w:t>remove:</w:t>
+            </w:r>
+            <w:proofErr w:type="gramEnd"/>
+            <w:r>
+              <w:t xml:space="preserve"> 200</w:t>
             </w:r>
           </w:p>
         </w:tc>
@@ -6343,7 +6731,15 @@
               <w:jc w:val="left"/>
             </w:pPr>
             <w:r>
-              <w:t>The stock is not removed and a message is displayed</w:t>
+              <w:t xml:space="preserve">The stock is not </w:t>
+            </w:r>
+            <w:proofErr w:type="gramStart"/>
+            <w:r>
+              <w:t>removed</w:t>
+            </w:r>
+            <w:proofErr w:type="gramEnd"/>
+            <w:r>
+              <w:t xml:space="preserve"> and a message is displayed</w:t>
             </w:r>
           </w:p>
         </w:tc>
@@ -6560,7 +6956,15 @@
               <w:jc w:val="left"/>
             </w:pPr>
             <w:r>
-              <w:t>The member is found and their contact number is displayed</w:t>
+              <w:t xml:space="preserve">The member is </w:t>
+            </w:r>
+            <w:proofErr w:type="gramStart"/>
+            <w:r>
+              <w:t>found</w:t>
+            </w:r>
+            <w:proofErr w:type="gramEnd"/>
+            <w:r>
+              <w:t xml:space="preserve"> and their contact number is displayed</w:t>
             </w:r>
           </w:p>
         </w:tc>
@@ -6619,8 +7023,13 @@
               <w:jc w:val="left"/>
             </w:pPr>
             <w:r>
-              <w:t>Last name: Jeffingtons</w:t>
-            </w:r>
+              <w:t xml:space="preserve">Last name: </w:t>
+            </w:r>
+            <w:proofErr w:type="spellStart"/>
+            <w:r>
+              <w:t>Jeffingtons</w:t>
+            </w:r>
+            <w:proofErr w:type="spellEnd"/>
           </w:p>
         </w:tc>
         <w:tc>
@@ -6633,7 +7042,15 @@
               <w:jc w:val="left"/>
             </w:pPr>
             <w:r>
-              <w:t>The member is not found and a message is displayed</w:t>
+              <w:t xml:space="preserve">The member is not </w:t>
+            </w:r>
+            <w:proofErr w:type="gramStart"/>
+            <w:r>
+              <w:t>found</w:t>
+            </w:r>
+            <w:proofErr w:type="gramEnd"/>
+            <w:r>
+              <w:t xml:space="preserve"> and a message is displayed</w:t>
             </w:r>
           </w:p>
         </w:tc>
@@ -7565,8 +7982,13 @@
               <w:jc w:val="left"/>
             </w:pPr>
             <w:r>
-              <w:t>Int input: gdfdg</w:t>
-            </w:r>
+              <w:t xml:space="preserve">Int input: </w:t>
+            </w:r>
+            <w:proofErr w:type="spellStart"/>
+            <w:r>
+              <w:t>gdfdg</w:t>
+            </w:r>
+            <w:proofErr w:type="spellEnd"/>
           </w:p>
         </w:tc>
         <w:tc>
@@ -7737,7 +8159,7 @@
         <w:pStyle w:val="Heading1"/>
       </w:pPr>
       <w:bookmarkStart w:id="20" w:name="_Toc72688491"/>
-      <w:bookmarkStart w:id="21" w:name="_Toc72688649"/>
+      <w:bookmarkStart w:id="21" w:name="_Toc72692462"/>
       <w:r>
         <w:lastRenderedPageBreak/>
         <w:t>Appendix</w:t>
@@ -7750,7 +8172,7 @@
         <w:pStyle w:val="Heading2"/>
       </w:pPr>
       <w:bookmarkStart w:id="22" w:name="_Toc72688492"/>
-      <w:bookmarkStart w:id="23" w:name="_Toc72688650"/>
+      <w:bookmarkStart w:id="23" w:name="_Toc72692463"/>
       <w:r>
         <w:t>Test images</w:t>
       </w:r>
@@ -7776,7 +8198,7 @@
         <w:pStyle w:val="Heading3"/>
       </w:pPr>
       <w:bookmarkStart w:id="24" w:name="_Toc72688493"/>
-      <w:bookmarkStart w:id="25" w:name="_Toc72688651"/>
+      <w:bookmarkStart w:id="25" w:name="_Toc72692464"/>
       <w:r>
         <w:t>Staff login</w:t>
       </w:r>
@@ -7870,12 +8292,17 @@
         <w:pStyle w:val="Heading3"/>
       </w:pPr>
       <w:bookmarkStart w:id="26" w:name="_Toc72688494"/>
-      <w:bookmarkStart w:id="27" w:name="_Toc72688652"/>
-      <w:r>
-        <w:t>Staff failed login</w:t>
+      <w:bookmarkStart w:id="27" w:name="_Toc72692465"/>
+      <w:r>
+        <w:t xml:space="preserve">Staff failed </w:t>
+      </w:r>
+      <w:proofErr w:type="gramStart"/>
+      <w:r>
+        <w:t>login</w:t>
       </w:r>
       <w:bookmarkEnd w:id="26"/>
       <w:bookmarkEnd w:id="27"/>
+      <w:proofErr w:type="gramEnd"/>
     </w:p>
     <w:p>
       <w:r>
@@ -7925,7 +8352,7 @@
         <w:pStyle w:val="Heading3"/>
       </w:pPr>
       <w:bookmarkStart w:id="28" w:name="_Toc72688495"/>
-      <w:bookmarkStart w:id="29" w:name="_Toc72688653"/>
+      <w:bookmarkStart w:id="29" w:name="_Toc72692466"/>
       <w:r>
         <w:t>Member login</w:t>
       </w:r>
@@ -8019,7 +8446,7 @@
         <w:pStyle w:val="Heading3"/>
       </w:pPr>
       <w:bookmarkStart w:id="30" w:name="_Toc72688496"/>
-      <w:bookmarkStart w:id="31" w:name="_Toc72688654"/>
+      <w:bookmarkStart w:id="31" w:name="_Toc72692467"/>
       <w:r>
         <w:t xml:space="preserve">Member login wrong </w:t>
       </w:r>
@@ -8077,7 +8504,7 @@
         <w:jc w:val="both"/>
       </w:pPr>
       <w:bookmarkStart w:id="32" w:name="_Toc72688497"/>
-      <w:bookmarkStart w:id="33" w:name="_Toc72688655"/>
+      <w:bookmarkStart w:id="33" w:name="_Toc72692468"/>
       <w:r>
         <w:t xml:space="preserve">Member login wrong </w:t>
       </w:r>
@@ -8142,7 +8569,7 @@
         </w:rPr>
       </w:pPr>
       <w:bookmarkStart w:id="34" w:name="_Toc72688498"/>
-      <w:bookmarkStart w:id="35" w:name="_Toc72688656"/>
+      <w:bookmarkStart w:id="35" w:name="_Toc72692469"/>
       <w:r>
         <w:lastRenderedPageBreak/>
         <w:t>Adding a new tool</w:t>
@@ -8197,7 +8624,7 @@
         <w:pStyle w:val="Heading3"/>
       </w:pPr>
       <w:bookmarkStart w:id="36" w:name="_Toc72688499"/>
-      <w:bookmarkStart w:id="37" w:name="_Toc72688657"/>
+      <w:bookmarkStart w:id="37" w:name="_Toc72692470"/>
       <w:r>
         <w:t>Adding tool stock</w:t>
       </w:r>
@@ -8251,7 +8678,7 @@
         <w:pStyle w:val="Heading3"/>
       </w:pPr>
       <w:bookmarkStart w:id="38" w:name="_Toc72688500"/>
-      <w:bookmarkStart w:id="39" w:name="_Toc72688658"/>
+      <w:bookmarkStart w:id="39" w:name="_Toc72692471"/>
       <w:r>
         <w:t>Adding a negative amount of tool stock</w:t>
       </w:r>
@@ -8305,7 +8732,7 @@
         <w:pStyle w:val="Heading3"/>
       </w:pPr>
       <w:bookmarkStart w:id="40" w:name="_Toc72688501"/>
-      <w:bookmarkStart w:id="41" w:name="_Toc72688659"/>
+      <w:bookmarkStart w:id="41" w:name="_Toc72692472"/>
       <w:r>
         <w:t>Removing tool stock</w:t>
       </w:r>
@@ -8359,7 +8786,7 @@
         <w:pStyle w:val="Heading3"/>
       </w:pPr>
       <w:bookmarkStart w:id="42" w:name="_Toc72688502"/>
-      <w:bookmarkStart w:id="43" w:name="_Toc72688660"/>
+      <w:bookmarkStart w:id="43" w:name="_Toc72692473"/>
       <w:r>
         <w:lastRenderedPageBreak/>
         <w:t>Removing a negative amount of tool stock</w:t>
@@ -8414,7 +8841,7 @@
         <w:pStyle w:val="Heading3"/>
       </w:pPr>
       <w:bookmarkStart w:id="44" w:name="_Toc72688503"/>
-      <w:bookmarkStart w:id="45" w:name="_Toc72688661"/>
+      <w:bookmarkStart w:id="45" w:name="_Toc72692474"/>
       <w:r>
         <w:t>Removing too much tool stock</w:t>
       </w:r>
@@ -8468,7 +8895,7 @@
         <w:pStyle w:val="Heading3"/>
       </w:pPr>
       <w:bookmarkStart w:id="46" w:name="_Toc72688504"/>
-      <w:bookmarkStart w:id="47" w:name="_Toc72688662"/>
+      <w:bookmarkStart w:id="47" w:name="_Toc72692475"/>
       <w:r>
         <w:t>Member registration</w:t>
       </w:r>
@@ -8523,7 +8950,7 @@
         <w:pStyle w:val="Heading3"/>
       </w:pPr>
       <w:bookmarkStart w:id="48" w:name="_Toc72688505"/>
-      <w:bookmarkStart w:id="49" w:name="_Toc72688663"/>
+      <w:bookmarkStart w:id="49" w:name="_Toc72692476"/>
       <w:r>
         <w:t>Member removal</w:t>
       </w:r>
@@ -8580,7 +9007,7 @@
         </w:rPr>
       </w:pPr>
       <w:bookmarkStart w:id="50" w:name="_Toc72688506"/>
-      <w:bookmarkStart w:id="51" w:name="_Toc72688664"/>
+      <w:bookmarkStart w:id="51" w:name="_Toc72692477"/>
       <w:r>
         <w:t>Finding member contact phone number</w:t>
       </w:r>
@@ -8639,7 +9066,7 @@
         <w:pStyle w:val="Heading3"/>
       </w:pPr>
       <w:bookmarkStart w:id="52" w:name="_Toc72688507"/>
-      <w:bookmarkStart w:id="53" w:name="_Toc72688665"/>
+      <w:bookmarkStart w:id="53" w:name="_Toc72692478"/>
       <w:r>
         <w:t>Finding member contact number with non-existent name</w:t>
       </w:r>
@@ -8693,7 +9120,7 @@
         <w:pStyle w:val="Heading3"/>
       </w:pPr>
       <w:bookmarkStart w:id="54" w:name="_Toc72688508"/>
-      <w:bookmarkStart w:id="55" w:name="_Toc72688666"/>
+      <w:bookmarkStart w:id="55" w:name="_Toc72692479"/>
       <w:r>
         <w:t>Going back to main menu</w:t>
       </w:r>
@@ -8747,7 +9174,7 @@
         <w:pStyle w:val="Heading3"/>
       </w:pPr>
       <w:bookmarkStart w:id="56" w:name="_Toc72688509"/>
-      <w:bookmarkStart w:id="57" w:name="_Toc72688667"/>
+      <w:bookmarkStart w:id="57" w:name="_Toc72692480"/>
       <w:r>
         <w:lastRenderedPageBreak/>
         <w:t>Display tools by category</w:t>
@@ -8802,12 +9229,17 @@
         <w:pStyle w:val="Heading3"/>
       </w:pPr>
       <w:bookmarkStart w:id="58" w:name="_Toc72688510"/>
-      <w:bookmarkStart w:id="59" w:name="_Toc72688668"/>
-      <w:r>
-        <w:t>Borrow tool from library</w:t>
+      <w:bookmarkStart w:id="59" w:name="_Toc72692481"/>
+      <w:r>
+        <w:t xml:space="preserve">Borrow tool from </w:t>
+      </w:r>
+      <w:proofErr w:type="gramStart"/>
+      <w:r>
+        <w:t>library</w:t>
       </w:r>
       <w:bookmarkEnd w:id="58"/>
       <w:bookmarkEnd w:id="59"/>
+      <w:proofErr w:type="gramEnd"/>
     </w:p>
     <w:p>
       <w:r>
@@ -8856,12 +9288,17 @@
         <w:pStyle w:val="Heading3"/>
       </w:pPr>
       <w:bookmarkStart w:id="60" w:name="_Toc72688511"/>
-      <w:bookmarkStart w:id="61" w:name="_Toc72688669"/>
-      <w:r>
-        <w:t>Trying to borrow a tool when 3 are already borrowed</w:t>
+      <w:bookmarkStart w:id="61" w:name="_Toc72692482"/>
+      <w:r>
+        <w:t xml:space="preserve">Trying to borrow a tool when 3 are already </w:t>
+      </w:r>
+      <w:proofErr w:type="gramStart"/>
+      <w:r>
+        <w:t>borrowed</w:t>
       </w:r>
       <w:bookmarkEnd w:id="60"/>
       <w:bookmarkEnd w:id="61"/>
+      <w:proofErr w:type="gramEnd"/>
     </w:p>
     <w:p>
       <w:r>
@@ -8913,7 +9350,7 @@
         </w:rPr>
       </w:pPr>
       <w:bookmarkStart w:id="62" w:name="_Toc72688512"/>
-      <w:bookmarkStart w:id="63" w:name="_Toc72688670"/>
+      <w:bookmarkStart w:id="63" w:name="_Toc72692483"/>
       <w:r>
         <w:t>Borrowing the same tool more than once</w:t>
       </w:r>
@@ -8967,12 +9404,17 @@
         <w:pStyle w:val="Heading3"/>
       </w:pPr>
       <w:bookmarkStart w:id="64" w:name="_Toc72688513"/>
-      <w:bookmarkStart w:id="65" w:name="_Toc72688671"/>
-      <w:r>
-        <w:t>Return tool to library</w:t>
+      <w:bookmarkStart w:id="65" w:name="_Toc72692484"/>
+      <w:r>
+        <w:t xml:space="preserve">Return tool to </w:t>
+      </w:r>
+      <w:proofErr w:type="gramStart"/>
+      <w:r>
+        <w:t>library</w:t>
       </w:r>
       <w:bookmarkEnd w:id="64"/>
       <w:bookmarkEnd w:id="65"/>
+      <w:proofErr w:type="gramEnd"/>
     </w:p>
     <w:p>
       <w:r>
@@ -9021,7 +9463,7 @@
         <w:pStyle w:val="Heading3"/>
       </w:pPr>
       <w:bookmarkStart w:id="66" w:name="_Toc72688514"/>
-      <w:bookmarkStart w:id="67" w:name="_Toc72688672"/>
+      <w:bookmarkStart w:id="67" w:name="_Toc72692485"/>
       <w:r>
         <w:t>List borrowed tools</w:t>
       </w:r>
@@ -9078,7 +9520,7 @@
         </w:rPr>
       </w:pPr>
       <w:bookmarkStart w:id="68" w:name="_Toc72688515"/>
-      <w:bookmarkStart w:id="69" w:name="_Toc72688673"/>
+      <w:bookmarkStart w:id="69" w:name="_Toc72692486"/>
       <w:r>
         <w:t>List borrowed tools with no borrowed tools</w:t>
       </w:r>
@@ -9132,13 +9574,18 @@
         <w:pStyle w:val="Heading3"/>
       </w:pPr>
       <w:bookmarkStart w:id="70" w:name="_Toc72688516"/>
-      <w:bookmarkStart w:id="71" w:name="_Toc72688674"/>
+      <w:bookmarkStart w:id="71" w:name="_Toc72692487"/>
       <w:r>
         <w:lastRenderedPageBreak/>
-        <w:t>Display most frequently borrowed tools</w:t>
+        <w:t xml:space="preserve">Display most frequently borrowed </w:t>
+      </w:r>
+      <w:proofErr w:type="gramStart"/>
+      <w:r>
+        <w:t>tools</w:t>
       </w:r>
       <w:bookmarkEnd w:id="70"/>
       <w:bookmarkEnd w:id="71"/>
+      <w:proofErr w:type="gramEnd"/>
     </w:p>
     <w:p>
       <w:r>
@@ -9190,12 +9637,17 @@
         </w:rPr>
       </w:pPr>
       <w:bookmarkStart w:id="72" w:name="_Toc72688517"/>
-      <w:bookmarkStart w:id="73" w:name="_Toc72688675"/>
-      <w:r>
-        <w:t>Display most frequently borrowed tools when no tools have been borrowed</w:t>
+      <w:bookmarkStart w:id="73" w:name="_Toc72692488"/>
+      <w:r>
+        <w:t xml:space="preserve">Display most frequently borrowed tools when no tools have been </w:t>
+      </w:r>
+      <w:proofErr w:type="gramStart"/>
+      <w:r>
+        <w:t>borrowed</w:t>
       </w:r>
       <w:bookmarkEnd w:id="72"/>
       <w:bookmarkEnd w:id="73"/>
+      <w:proofErr w:type="gramEnd"/>
     </w:p>
     <w:p>
       <w:r>
@@ -9244,12 +9696,17 @@
         <w:pStyle w:val="Heading3"/>
       </w:pPr>
       <w:bookmarkStart w:id="74" w:name="_Toc72688518"/>
-      <w:bookmarkStart w:id="75" w:name="_Toc72688676"/>
-      <w:r>
-        <w:t>Display most frequently borrowed tools when only 2 tools have been borrowed</w:t>
+      <w:bookmarkStart w:id="75" w:name="_Toc72692489"/>
+      <w:r>
+        <w:t xml:space="preserve">Display most frequently borrowed tools when only 2 tools have been </w:t>
+      </w:r>
+      <w:proofErr w:type="gramStart"/>
+      <w:r>
+        <w:t>borrowed</w:t>
       </w:r>
       <w:bookmarkEnd w:id="74"/>
       <w:bookmarkEnd w:id="75"/>
+      <w:proofErr w:type="gramEnd"/>
     </w:p>
     <w:p>
       <w:r>
@@ -9301,15 +9758,20 @@
         </w:rPr>
       </w:pPr>
       <w:bookmarkStart w:id="76" w:name="_Toc72688519"/>
-      <w:bookmarkStart w:id="77" w:name="_Toc72688677"/>
+      <w:bookmarkStart w:id="77" w:name="_Toc72692490"/>
       <w:r>
         <w:t>Incorrect page is selected</w:t>
       </w:r>
       <w:r>
-        <w:t xml:space="preserve"> in menu</w:t>
+        <w:t xml:space="preserve"> in </w:t>
+      </w:r>
+      <w:proofErr w:type="gramStart"/>
+      <w:r>
+        <w:t>menu</w:t>
       </w:r>
       <w:bookmarkEnd w:id="76"/>
       <w:bookmarkEnd w:id="77"/>
+      <w:proofErr w:type="gramEnd"/>
     </w:p>
     <w:p>
       <w:pPr>
@@ -9363,12 +9825,17 @@
         <w:pStyle w:val="Heading3"/>
       </w:pPr>
       <w:bookmarkStart w:id="78" w:name="_Toc72688520"/>
-      <w:bookmarkStart w:id="79" w:name="_Toc72688678"/>
-      <w:r>
-        <w:t>Incorrect entry in list selector is selected</w:t>
+      <w:bookmarkStart w:id="79" w:name="_Toc72692491"/>
+      <w:r>
+        <w:t xml:space="preserve">Incorrect entry in list selector is </w:t>
+      </w:r>
+      <w:proofErr w:type="gramStart"/>
+      <w:r>
+        <w:t>selected</w:t>
       </w:r>
       <w:bookmarkEnd w:id="78"/>
       <w:bookmarkEnd w:id="79"/>
+      <w:proofErr w:type="gramEnd"/>
     </w:p>
     <w:p>
       <w:r>
@@ -9417,7 +9884,7 @@
         <w:pStyle w:val="Heading3"/>
       </w:pPr>
       <w:bookmarkStart w:id="80" w:name="_Toc72688521"/>
-      <w:bookmarkStart w:id="81" w:name="_Toc72688679"/>
+      <w:bookmarkStart w:id="81" w:name="_Toc72692492"/>
       <w:r>
         <w:t>Entering a string into an int input</w:t>
       </w:r>
@@ -9471,7 +9938,7 @@
         <w:pStyle w:val="Heading3"/>
       </w:pPr>
       <w:bookmarkStart w:id="82" w:name="_Toc72688522"/>
-      <w:bookmarkStart w:id="83" w:name="_Toc72688680"/>
+      <w:bookmarkStart w:id="83" w:name="_Toc72692493"/>
       <w:r>
         <w:t>Entering a mobile number with letters when registering</w:t>
       </w:r>
@@ -9525,7 +9992,7 @@
         <w:pStyle w:val="Heading3"/>
       </w:pPr>
       <w:bookmarkStart w:id="84" w:name="_Toc72688523"/>
-      <w:bookmarkStart w:id="85" w:name="_Toc72688681"/>
+      <w:bookmarkStart w:id="85" w:name="_Toc72692494"/>
       <w:r>
         <w:t>Entering a PIN of incorrect length</w:t>
       </w:r>

</xml_diff>

<commit_message>
report changes and slight optimisation
</commit_message>
<xml_diff>
--- a/report.docx
+++ b/report.docx
@@ -4945,12 +4945,6 @@
       <w:r>
         <w:t xml:space="preserve"> array is returned.</w:t>
       </w:r>
-      <w:r>
-        <w:t xml:space="preserve"> </w:t>
-      </w:r>
-      <w:r>
-        <w:tab/>
-      </w:r>
     </w:p>
     <w:p>
       <w:pPr>
@@ -6311,7 +6305,7 @@
               <w:jc w:val="left"/>
             </w:pPr>
             <w:r>
-              <w:t>Adding tool stock</w:t>
+              <w:t>Adding a new tool of the same name</w:t>
             </w:r>
           </w:p>
         </w:tc>
@@ -6324,6 +6318,25 @@
               <w:jc w:val="left"/>
             </w:pPr>
             <w:r>
+              <w:t>Tool name: New tool</w:t>
+            </w:r>
+          </w:p>
+          <w:p>
+            <w:pPr>
+              <w:jc w:val="left"/>
+            </w:pPr>
+            <w:r>
+              <w:t xml:space="preserve">Tool quantity: </w:t>
+            </w:r>
+            <w:r>
+              <w:t>20</w:t>
+            </w:r>
+          </w:p>
+          <w:p>
+            <w:pPr>
+              <w:jc w:val="left"/>
+            </w:pPr>
+            <w:r>
               <w:t>Category: Gardening Tools</w:t>
             </w:r>
           </w:p>
@@ -6333,22 +6346,6 @@
             </w:pPr>
             <w:r>
               <w:t>Type: Lawn Mowers</w:t>
-            </w:r>
-          </w:p>
-          <w:p>
-            <w:pPr>
-              <w:jc w:val="left"/>
-            </w:pPr>
-            <w:r>
-              <w:t>Tool: New tool</w:t>
-            </w:r>
-          </w:p>
-          <w:p>
-            <w:pPr>
-              <w:jc w:val="left"/>
-            </w:pPr>
-            <w:r>
-              <w:t>Additional stock: 12</w:t>
             </w:r>
           </w:p>
         </w:tc>
@@ -6362,7 +6359,15 @@
               <w:jc w:val="left"/>
             </w:pPr>
             <w:r>
-              <w:t>The stock is added to the tool</w:t>
+              <w:t xml:space="preserve">The existing tool of the same name is </w:t>
+            </w:r>
+            <w:proofErr w:type="gramStart"/>
+            <w:r>
+              <w:t>found</w:t>
+            </w:r>
+            <w:proofErr w:type="gramEnd"/>
+            <w:r>
+              <w:t xml:space="preserve"> and the extra quantity is added to it</w:t>
             </w:r>
           </w:p>
         </w:tc>
@@ -6395,7 +6400,7 @@
             </w:pPr>
             <w:r>
               <w:lastRenderedPageBreak/>
-              <w:t>Adding a negative amount of tool stock</w:t>
+              <w:t>Adding tool stock</w:t>
             </w:r>
           </w:p>
         </w:tc>
@@ -6432,10 +6437,7 @@
               <w:jc w:val="left"/>
             </w:pPr>
             <w:r>
-              <w:t xml:space="preserve">Additional stock: </w:t>
-            </w:r>
-            <w:r>
-              <w:t>-10</w:t>
+              <w:t>Additional stock: 12</w:t>
             </w:r>
           </w:p>
         </w:tc>
@@ -6449,7 +6451,7 @@
               <w:jc w:val="left"/>
             </w:pPr>
             <w:r>
-              <w:t>The stock is not added to the tool and a message is displayed</w:t>
+              <w:t>The stock is added to the tool</w:t>
             </w:r>
           </w:p>
         </w:tc>
@@ -6481,7 +6483,7 @@
               <w:jc w:val="left"/>
             </w:pPr>
             <w:r>
-              <w:t>Removing tool stock</w:t>
+              <w:t>Adding a negative amount of tool stock</w:t>
             </w:r>
           </w:p>
         </w:tc>
@@ -6518,15 +6520,10 @@
               <w:jc w:val="left"/>
             </w:pPr>
             <w:r>
-              <w:t xml:space="preserve">Stock to </w:t>
-            </w:r>
-            <w:proofErr w:type="gramStart"/>
-            <w:r>
-              <w:t>remove:</w:t>
-            </w:r>
-            <w:proofErr w:type="gramEnd"/>
-            <w:r>
-              <w:t xml:space="preserve"> 12</w:t>
+              <w:t xml:space="preserve">Additional stock: </w:t>
+            </w:r>
+            <w:r>
+              <w:t>-10</w:t>
             </w:r>
           </w:p>
         </w:tc>
@@ -6540,7 +6537,7 @@
               <w:jc w:val="left"/>
             </w:pPr>
             <w:r>
-              <w:t>The stock is removed</w:t>
+              <w:t>The stock is not added to the tool and a message is displayed</w:t>
             </w:r>
           </w:p>
         </w:tc>
@@ -6572,13 +6569,7 @@
               <w:jc w:val="left"/>
             </w:pPr>
             <w:r>
-              <w:t xml:space="preserve">Removing </w:t>
-            </w:r>
-            <w:r>
-              <w:t xml:space="preserve">a negative amount of </w:t>
-            </w:r>
-            <w:r>
-              <w:t>tool stock</w:t>
+              <w:t>Removing tool stock</w:t>
             </w:r>
           </w:p>
         </w:tc>
@@ -6615,10 +6606,15 @@
               <w:jc w:val="left"/>
             </w:pPr>
             <w:r>
-              <w:t xml:space="preserve">Stock to remove: </w:t>
-            </w:r>
-            <w:r>
-              <w:t>-10</w:t>
+              <w:t xml:space="preserve">Stock to </w:t>
+            </w:r>
+            <w:proofErr w:type="gramStart"/>
+            <w:r>
+              <w:t>remove:</w:t>
+            </w:r>
+            <w:proofErr w:type="gramEnd"/>
+            <w:r>
+              <w:t xml:space="preserve"> 12</w:t>
             </w:r>
           </w:p>
         </w:tc>
@@ -6632,15 +6628,7 @@
               <w:jc w:val="left"/>
             </w:pPr>
             <w:r>
-              <w:t xml:space="preserve">The stock is not </w:t>
-            </w:r>
-            <w:proofErr w:type="gramStart"/>
-            <w:r>
-              <w:t>removed</w:t>
-            </w:r>
-            <w:proofErr w:type="gramEnd"/>
-            <w:r>
-              <w:t xml:space="preserve"> and a message is displayed</w:t>
+              <w:t>The stock is removed</w:t>
             </w:r>
           </w:p>
         </w:tc>
@@ -6672,7 +6660,13 @@
               <w:jc w:val="left"/>
             </w:pPr>
             <w:r>
-              <w:t>Removing too much tool stock</w:t>
+              <w:t xml:space="preserve">Removing </w:t>
+            </w:r>
+            <w:r>
+              <w:t xml:space="preserve">a negative amount of </w:t>
+            </w:r>
+            <w:r>
+              <w:t>tool stock</w:t>
             </w:r>
           </w:p>
         </w:tc>
@@ -6693,31 +6687,26 @@
               <w:jc w:val="left"/>
             </w:pPr>
             <w:r>
-              <w:t>Type: Line Trimmers</w:t>
-            </w:r>
-          </w:p>
-          <w:p>
-            <w:pPr>
-              <w:jc w:val="left"/>
-            </w:pPr>
-            <w:r>
-              <w:t>Tool: Bad Line Trimmer</w:t>
-            </w:r>
-          </w:p>
-          <w:p>
-            <w:pPr>
-              <w:jc w:val="left"/>
-            </w:pPr>
-            <w:r>
-              <w:t xml:space="preserve">Stock to </w:t>
-            </w:r>
-            <w:proofErr w:type="gramStart"/>
-            <w:r>
-              <w:t>remove:</w:t>
-            </w:r>
-            <w:proofErr w:type="gramEnd"/>
-            <w:r>
-              <w:t xml:space="preserve"> 200</w:t>
+              <w:t>Type: Lawn Mowers</w:t>
+            </w:r>
+          </w:p>
+          <w:p>
+            <w:pPr>
+              <w:jc w:val="left"/>
+            </w:pPr>
+            <w:r>
+              <w:t>Tool: New tool</w:t>
+            </w:r>
+          </w:p>
+          <w:p>
+            <w:pPr>
+              <w:jc w:val="left"/>
+            </w:pPr>
+            <w:r>
+              <w:t xml:space="preserve">Stock to remove: </w:t>
+            </w:r>
+            <w:r>
+              <w:t>-10</w:t>
             </w:r>
           </w:p>
         </w:tc>
@@ -6771,7 +6760,7 @@
               <w:jc w:val="left"/>
             </w:pPr>
             <w:r>
-              <w:t>Member registration</w:t>
+              <w:t>Removing too much tool stock</w:t>
             </w:r>
           </w:p>
         </w:tc>
@@ -6784,39 +6773,39 @@
               <w:jc w:val="left"/>
             </w:pPr>
             <w:r>
-              <w:t xml:space="preserve">First name: </w:t>
-            </w:r>
-            <w:r>
-              <w:t>Frank</w:t>
-            </w:r>
-          </w:p>
-          <w:p>
-            <w:pPr>
-              <w:jc w:val="left"/>
-            </w:pPr>
-            <w:r>
-              <w:t xml:space="preserve">Last name: </w:t>
-            </w:r>
-            <w:r>
-              <w:t>Walker</w:t>
-            </w:r>
-            <w:r>
-              <w:br/>
-              <w:t xml:space="preserve">Mobile number: </w:t>
-            </w:r>
-            <w:r>
-              <w:t>1300733000</w:t>
-            </w:r>
-          </w:p>
-          <w:p>
-            <w:pPr>
-              <w:jc w:val="left"/>
-            </w:pPr>
-            <w:r>
-              <w:t xml:space="preserve">PIN: </w:t>
-            </w:r>
-            <w:r>
-              <w:t>4832</w:t>
+              <w:t>Category: Gardening Tools</w:t>
+            </w:r>
+          </w:p>
+          <w:p>
+            <w:pPr>
+              <w:jc w:val="left"/>
+            </w:pPr>
+            <w:r>
+              <w:t>Type: Line Trimmers</w:t>
+            </w:r>
+          </w:p>
+          <w:p>
+            <w:pPr>
+              <w:jc w:val="left"/>
+            </w:pPr>
+            <w:r>
+              <w:t>Tool: Bad Line Trimmer</w:t>
+            </w:r>
+          </w:p>
+          <w:p>
+            <w:pPr>
+              <w:jc w:val="left"/>
+            </w:pPr>
+            <w:r>
+              <w:t xml:space="preserve">Stock to </w:t>
+            </w:r>
+            <w:proofErr w:type="gramStart"/>
+            <w:r>
+              <w:t>remove:</w:t>
+            </w:r>
+            <w:proofErr w:type="gramEnd"/>
+            <w:r>
+              <w:t xml:space="preserve"> 200</w:t>
             </w:r>
           </w:p>
         </w:tc>
@@ -6830,7 +6819,15 @@
               <w:jc w:val="left"/>
             </w:pPr>
             <w:r>
-              <w:t>The member is added</w:t>
+              <w:t xml:space="preserve">The stock is not </w:t>
+            </w:r>
+            <w:proofErr w:type="gramStart"/>
+            <w:r>
+              <w:t>removed</w:t>
+            </w:r>
+            <w:proofErr w:type="gramEnd"/>
+            <w:r>
+              <w:t xml:space="preserve"> and a message is displayed</w:t>
             </w:r>
           </w:p>
         </w:tc>
@@ -6862,7 +6859,7 @@
               <w:jc w:val="left"/>
             </w:pPr>
             <w:r>
-              <w:t>Member removal</w:t>
+              <w:t>Member registration</w:t>
             </w:r>
           </w:p>
         </w:tc>
@@ -6875,7 +6872,39 @@
               <w:jc w:val="left"/>
             </w:pPr>
             <w:r>
-              <w:t>User: Bob Jeff</w:t>
+              <w:t xml:space="preserve">First name: </w:t>
+            </w:r>
+            <w:r>
+              <w:t>Frank</w:t>
+            </w:r>
+          </w:p>
+          <w:p>
+            <w:pPr>
+              <w:jc w:val="left"/>
+            </w:pPr>
+            <w:r>
+              <w:t xml:space="preserve">Last name: </w:t>
+            </w:r>
+            <w:r>
+              <w:t>Walker</w:t>
+            </w:r>
+            <w:r>
+              <w:br/>
+              <w:t xml:space="preserve">Mobile number: </w:t>
+            </w:r>
+            <w:r>
+              <w:t>1300733000</w:t>
+            </w:r>
+          </w:p>
+          <w:p>
+            <w:pPr>
+              <w:jc w:val="left"/>
+            </w:pPr>
+            <w:r>
+              <w:t xml:space="preserve">PIN: </w:t>
+            </w:r>
+            <w:r>
+              <w:t>4832</w:t>
             </w:r>
           </w:p>
         </w:tc>
@@ -6889,7 +6918,7 @@
               <w:jc w:val="left"/>
             </w:pPr>
             <w:r>
-              <w:t>The member is removed</w:t>
+              <w:t>The member is added</w:t>
             </w:r>
           </w:p>
         </w:tc>
@@ -6921,7 +6950,7 @@
               <w:jc w:val="left"/>
             </w:pPr>
             <w:r>
-              <w:t>Finding member contact phone number</w:t>
+              <w:t>Member registration with the same name as an existing member</w:t>
             </w:r>
           </w:p>
         </w:tc>
@@ -6934,15 +6963,36 @@
               <w:jc w:val="left"/>
             </w:pPr>
             <w:r>
-              <w:t>First name: Grayson</w:t>
-            </w:r>
-          </w:p>
-          <w:p>
-            <w:pPr>
-              <w:jc w:val="left"/>
-            </w:pPr>
-            <w:r>
-              <w:t>Last name: Koy</w:t>
+              <w:t>First name: Frank</w:t>
+            </w:r>
+          </w:p>
+          <w:p>
+            <w:pPr>
+              <w:jc w:val="left"/>
+            </w:pPr>
+            <w:r>
+              <w:t>Last name: Walker</w:t>
+            </w:r>
+            <w:r>
+              <w:br/>
+              <w:t xml:space="preserve">Mobile number: </w:t>
+            </w:r>
+            <w:r>
+              <w:t>13007330</w:t>
+            </w:r>
+            <w:r>
+              <w:t>T</w:t>
+            </w:r>
+            <w:r>
+              <w:t>00</w:t>
+            </w:r>
+          </w:p>
+          <w:p>
+            <w:pPr>
+              <w:jc w:val="left"/>
+            </w:pPr>
+            <w:r>
+              <w:t>PIN: 4832</w:t>
             </w:r>
           </w:p>
         </w:tc>
@@ -6956,15 +7006,15 @@
               <w:jc w:val="left"/>
             </w:pPr>
             <w:r>
-              <w:t xml:space="preserve">The member is </w:t>
+              <w:t xml:space="preserve">The member is not </w:t>
             </w:r>
             <w:proofErr w:type="gramStart"/>
             <w:r>
-              <w:t>found</w:t>
+              <w:t>added</w:t>
             </w:r>
             <w:proofErr w:type="gramEnd"/>
             <w:r>
-              <w:t xml:space="preserve"> and their contact number is displayed</w:t>
+              <w:t xml:space="preserve"> and a message is displayed</w:t>
             </w:r>
           </w:p>
         </w:tc>
@@ -6996,13 +7046,7 @@
               <w:jc w:val="left"/>
             </w:pPr>
             <w:r>
-              <w:t>Finding member contact number</w:t>
-            </w:r>
-            <w:r>
-              <w:t xml:space="preserve"> with non-existent </w:t>
-            </w:r>
-            <w:r>
-              <w:t>name</w:t>
+              <w:t>Member removal</w:t>
             </w:r>
           </w:p>
         </w:tc>
@@ -7015,21 +7059,8 @@
               <w:jc w:val="left"/>
             </w:pPr>
             <w:r>
-              <w:t>First name: Grayson</w:t>
-            </w:r>
-          </w:p>
-          <w:p>
-            <w:pPr>
-              <w:jc w:val="left"/>
-            </w:pPr>
-            <w:r>
-              <w:t xml:space="preserve">Last name: </w:t>
-            </w:r>
-            <w:proofErr w:type="spellStart"/>
-            <w:r>
-              <w:t>Jeffingtons</w:t>
-            </w:r>
-            <w:proofErr w:type="spellEnd"/>
+              <w:t>User: Bob Jeff</w:t>
+            </w:r>
           </w:p>
         </w:tc>
         <w:tc>
@@ -7042,15 +7073,7 @@
               <w:jc w:val="left"/>
             </w:pPr>
             <w:r>
-              <w:t xml:space="preserve">The member is not </w:t>
-            </w:r>
-            <w:proofErr w:type="gramStart"/>
-            <w:r>
-              <w:t>found</w:t>
-            </w:r>
-            <w:proofErr w:type="gramEnd"/>
-            <w:r>
-              <w:t xml:space="preserve"> and a message is displayed</w:t>
+              <w:t>The member is removed</w:t>
             </w:r>
           </w:p>
         </w:tc>
@@ -7082,7 +7105,7 @@
               <w:jc w:val="left"/>
             </w:pPr>
             <w:r>
-              <w:t>Going back to main menu</w:t>
+              <w:t>Finding member contact phone number</w:t>
             </w:r>
           </w:p>
         </w:tc>
@@ -7094,6 +7117,17 @@
             <w:pPr>
               <w:jc w:val="left"/>
             </w:pPr>
+            <w:r>
+              <w:t>First name: Grayson</w:t>
+            </w:r>
+          </w:p>
+          <w:p>
+            <w:pPr>
+              <w:jc w:val="left"/>
+            </w:pPr>
+            <w:r>
+              <w:t>Last name: Koy</w:t>
+            </w:r>
           </w:p>
         </w:tc>
         <w:tc>
@@ -7106,7 +7140,15 @@
               <w:jc w:val="left"/>
             </w:pPr>
             <w:r>
-              <w:t>Goes back to the main menu</w:t>
+              <w:t xml:space="preserve">The member is </w:t>
+            </w:r>
+            <w:proofErr w:type="gramStart"/>
+            <w:r>
+              <w:t>found</w:t>
+            </w:r>
+            <w:proofErr w:type="gramEnd"/>
+            <w:r>
+              <w:t xml:space="preserve"> and their contact number is displayed</w:t>
             </w:r>
           </w:p>
         </w:tc>
@@ -7131,23 +7173,76 @@
         </w:trPr>
         <w:tc>
           <w:tcPr>
-            <w:tcW w:w="9398" w:type="dxa"/>
-            <w:gridSpan w:val="4"/>
+            <w:tcW w:w="2322" w:type="dxa"/>
+          </w:tcPr>
+          <w:p>
+            <w:pPr>
+              <w:jc w:val="left"/>
+            </w:pPr>
+            <w:r>
+              <w:t>Finding member contact number with non-existent name</w:t>
+            </w:r>
+          </w:p>
+        </w:tc>
+        <w:tc>
+          <w:tcPr>
+            <w:tcW w:w="2776" w:type="dxa"/>
+          </w:tcPr>
+          <w:p>
+            <w:pPr>
+              <w:jc w:val="left"/>
+            </w:pPr>
+            <w:r>
+              <w:t>First name: Grayson</w:t>
+            </w:r>
+          </w:p>
+          <w:p>
+            <w:pPr>
+              <w:jc w:val="left"/>
+            </w:pPr>
+            <w:r>
+              <w:t xml:space="preserve">Last name: </w:t>
+            </w:r>
+            <w:proofErr w:type="spellStart"/>
+            <w:r>
+              <w:t>Jeffingtons</w:t>
+            </w:r>
+            <w:proofErr w:type="spellEnd"/>
+          </w:p>
+        </w:tc>
+        <w:tc>
+          <w:tcPr>
+            <w:tcW w:w="2552" w:type="dxa"/>
+            <w:shd w:val="clear" w:color="auto" w:fill="auto"/>
+          </w:tcPr>
+          <w:p>
+            <w:pPr>
+              <w:jc w:val="left"/>
+            </w:pPr>
+            <w:r>
+              <w:t xml:space="preserve">The member is not </w:t>
+            </w:r>
+            <w:proofErr w:type="gramStart"/>
+            <w:r>
+              <w:t>found</w:t>
+            </w:r>
+            <w:proofErr w:type="gramEnd"/>
+            <w:r>
+              <w:t xml:space="preserve"> and a message is displayed</w:t>
+            </w:r>
+          </w:p>
+        </w:tc>
+        <w:tc>
+          <w:tcPr>
+            <w:tcW w:w="1748" w:type="dxa"/>
+            <w:shd w:val="clear" w:color="auto" w:fill="92D050"/>
           </w:tcPr>
           <w:p>
             <w:pPr>
               <w:jc w:val="center"/>
-              <w:rPr>
-                <w:b/>
-                <w:bCs/>
-              </w:rPr>
-            </w:pPr>
-            <w:r>
-              <w:rPr>
-                <w:b/>
-                <w:bCs/>
-              </w:rPr>
-              <w:t>Member pages</w:t>
+            </w:pPr>
+            <w:r>
+              <w:t>Pass</w:t>
             </w:r>
           </w:p>
         </w:tc>
@@ -7165,7 +7260,7 @@
               <w:jc w:val="left"/>
             </w:pPr>
             <w:r>
-              <w:t>Display tools by category</w:t>
+              <w:t>Going back to main menu</w:t>
             </w:r>
           </w:p>
         </w:tc>
@@ -7177,17 +7272,6 @@
             <w:pPr>
               <w:jc w:val="left"/>
             </w:pPr>
-            <w:r>
-              <w:t>Category: Gardening Tools</w:t>
-            </w:r>
-          </w:p>
-          <w:p>
-            <w:pPr>
-              <w:jc w:val="left"/>
-            </w:pPr>
-            <w:r>
-              <w:t>Type: Line Trimmers</w:t>
-            </w:r>
           </w:p>
         </w:tc>
         <w:tc>
@@ -7200,7 +7284,7 @@
               <w:jc w:val="left"/>
             </w:pPr>
             <w:r>
-              <w:t>The tools in the selected category of the selected type are displayed</w:t>
+              <w:t>Goes back to the main menu</w:t>
             </w:r>
           </w:p>
         </w:tc>
@@ -7225,71 +7309,23 @@
         </w:trPr>
         <w:tc>
           <w:tcPr>
-            <w:tcW w:w="2322" w:type="dxa"/>
-          </w:tcPr>
-          <w:p>
-            <w:pPr>
-              <w:jc w:val="left"/>
-            </w:pPr>
-            <w:r>
-              <w:t>Borrow tool from library</w:t>
-            </w:r>
-          </w:p>
-        </w:tc>
-        <w:tc>
-          <w:tcPr>
-            <w:tcW w:w="2776" w:type="dxa"/>
-          </w:tcPr>
-          <w:p>
-            <w:pPr>
-              <w:jc w:val="left"/>
-            </w:pPr>
-            <w:r>
-              <w:t>Category: Gardening Tools</w:t>
-            </w:r>
-          </w:p>
-          <w:p>
-            <w:pPr>
-              <w:jc w:val="left"/>
-            </w:pPr>
-            <w:r>
-              <w:t>Type: Line Trimmers</w:t>
-            </w:r>
-          </w:p>
-          <w:p>
-            <w:pPr>
-              <w:jc w:val="left"/>
-            </w:pPr>
-            <w:r>
-              <w:t>Tool: Bad Line Trimmer</w:t>
-            </w:r>
-          </w:p>
-        </w:tc>
-        <w:tc>
-          <w:tcPr>
-            <w:tcW w:w="2552" w:type="dxa"/>
-            <w:shd w:val="clear" w:color="auto" w:fill="auto"/>
-          </w:tcPr>
-          <w:p>
-            <w:pPr>
-              <w:jc w:val="left"/>
-            </w:pPr>
-            <w:r>
-              <w:t>The tool is borrowed</w:t>
-            </w:r>
-          </w:p>
-        </w:tc>
-        <w:tc>
-          <w:tcPr>
-            <w:tcW w:w="1748" w:type="dxa"/>
-            <w:shd w:val="clear" w:color="auto" w:fill="92D050"/>
+            <w:tcW w:w="9398" w:type="dxa"/>
+            <w:gridSpan w:val="4"/>
           </w:tcPr>
           <w:p>
             <w:pPr>
               <w:jc w:val="center"/>
-            </w:pPr>
-            <w:r>
-              <w:t>Pass</w:t>
+              <w:rPr>
+                <w:b/>
+                <w:bCs/>
+              </w:rPr>
+            </w:pPr>
+            <w:r>
+              <w:rPr>
+                <w:b/>
+                <w:bCs/>
+              </w:rPr>
+              <w:t>Member pages</w:t>
             </w:r>
           </w:p>
         </w:tc>
@@ -7307,7 +7343,7 @@
               <w:jc w:val="left"/>
             </w:pPr>
             <w:r>
-              <w:t>Trying to borrow a tool when 3 are already borrowed</w:t>
+              <w:t>Display tools by category</w:t>
             </w:r>
           </w:p>
         </w:tc>
@@ -7319,6 +7355,17 @@
             <w:pPr>
               <w:jc w:val="left"/>
             </w:pPr>
+            <w:r>
+              <w:t>Category: Gardening Tools</w:t>
+            </w:r>
+          </w:p>
+          <w:p>
+            <w:pPr>
+              <w:jc w:val="left"/>
+            </w:pPr>
+            <w:r>
+              <w:t>Type: Line Trimmers</w:t>
+            </w:r>
           </w:p>
         </w:tc>
         <w:tc>
@@ -7331,13 +7378,7 @@
               <w:jc w:val="left"/>
             </w:pPr>
             <w:r>
-              <w:t>A</w:t>
-            </w:r>
-            <w:r>
-              <w:t xml:space="preserve"> message is displayed</w:t>
-            </w:r>
-            <w:r>
-              <w:t xml:space="preserve"> saying you cannot borrow any more tools</w:t>
+              <w:t>The tools in the selected category of the selected type are displayed</w:t>
             </w:r>
           </w:p>
         </w:tc>
@@ -7369,7 +7410,7 @@
               <w:jc w:val="left"/>
             </w:pPr>
             <w:r>
-              <w:t>Borrowing the same tool more than once</w:t>
+              <w:t>Borrow tool from library</w:t>
             </w:r>
           </w:p>
         </w:tc>
@@ -7444,7 +7485,7 @@
               <w:jc w:val="left"/>
             </w:pPr>
             <w:r>
-              <w:t>Return tool to library</w:t>
+              <w:t>Trying to borrow a tool when 3 are already borrowed</w:t>
             </w:r>
           </w:p>
         </w:tc>
@@ -7456,9 +7497,6 @@
             <w:pPr>
               <w:jc w:val="left"/>
             </w:pPr>
-            <w:r>
-              <w:t>Tool: Bad Line Trimmer</w:t>
-            </w:r>
           </w:p>
         </w:tc>
         <w:tc>
@@ -7471,7 +7509,7 @@
               <w:jc w:val="left"/>
             </w:pPr>
             <w:r>
-              <w:t>The tool is returned</w:t>
+              <w:t>A message is displayed saying you cannot borrow any more tools</w:t>
             </w:r>
           </w:p>
         </w:tc>
@@ -7503,7 +7541,7 @@
               <w:jc w:val="left"/>
             </w:pPr>
             <w:r>
-              <w:t>List borrowed tools</w:t>
+              <w:t>Borrowing the same tool more than once</w:t>
             </w:r>
           </w:p>
         </w:tc>
@@ -7515,6 +7553,26 @@
             <w:pPr>
               <w:jc w:val="left"/>
             </w:pPr>
+            <w:r>
+              <w:t>Category: Gardening Tools</w:t>
+            </w:r>
+          </w:p>
+          <w:p>
+            <w:pPr>
+              <w:jc w:val="left"/>
+            </w:pPr>
+            <w:r>
+              <w:t>Type: Line Trimmers</w:t>
+            </w:r>
+          </w:p>
+          <w:p>
+            <w:pPr>
+              <w:jc w:val="left"/>
+            </w:pPr>
+            <w:r>
+              <w:lastRenderedPageBreak/>
+              <w:t>Tool: Bad Line Trimmer</w:t>
+            </w:r>
           </w:p>
         </w:tc>
         <w:tc>
@@ -7527,7 +7585,8 @@
               <w:jc w:val="left"/>
             </w:pPr>
             <w:r>
-              <w:t>The member’s borrowed tools are listed</w:t>
+              <w:lastRenderedPageBreak/>
+              <w:t>The tool is borrowed</w:t>
             </w:r>
           </w:p>
         </w:tc>
@@ -7559,7 +7618,7 @@
               <w:jc w:val="left"/>
             </w:pPr>
             <w:r>
-              <w:t>List borrowed tools with no borrowed tools</w:t>
+              <w:t>Return tool to library</w:t>
             </w:r>
           </w:p>
         </w:tc>
@@ -7571,6 +7630,9 @@
             <w:pPr>
               <w:jc w:val="left"/>
             </w:pPr>
+            <w:r>
+              <w:t>Tool: Bad Line Trimmer</w:t>
+            </w:r>
           </w:p>
         </w:tc>
         <w:tc>
@@ -7583,7 +7645,7 @@
               <w:jc w:val="left"/>
             </w:pPr>
             <w:r>
-              <w:t>A message saying that no tools have been borrowed is displayed</w:t>
+              <w:t>The tool is returned</w:t>
             </w:r>
           </w:p>
         </w:tc>
@@ -7615,8 +7677,7 @@
               <w:jc w:val="left"/>
             </w:pPr>
             <w:r>
-              <w:lastRenderedPageBreak/>
-              <w:t>Display most frequently borrowed tools</w:t>
+              <w:t>List borrowed tools</w:t>
             </w:r>
           </w:p>
         </w:tc>
@@ -7640,7 +7701,7 @@
               <w:jc w:val="left"/>
             </w:pPr>
             <w:r>
-              <w:t>The top 3 most frequently borrowed tools are displayed</w:t>
+              <w:t>The member’s borrowed tools are listed</w:t>
             </w:r>
           </w:p>
         </w:tc>
@@ -7672,10 +7733,7 @@
               <w:jc w:val="left"/>
             </w:pPr>
             <w:r>
-              <w:t>Display most frequently borrowed tools</w:t>
-            </w:r>
-            <w:r>
-              <w:t xml:space="preserve"> when no tools have been borrowed</w:t>
+              <w:t>List borrowed tools with no borrowed tools</w:t>
             </w:r>
           </w:p>
         </w:tc>
@@ -7733,9 +7791,6 @@
             <w:r>
               <w:t>Display most frequently borrowed tools</w:t>
             </w:r>
-            <w:r>
-              <w:t xml:space="preserve"> when only 2 tools have been borrowed</w:t>
-            </w:r>
           </w:p>
         </w:tc>
         <w:tc>
@@ -7758,25 +7813,7 @@
               <w:jc w:val="left"/>
             </w:pPr>
             <w:r>
-              <w:t xml:space="preserve">The top 3 most frequently borrowed tools are displayed, </w:t>
-            </w:r>
-            <w:r>
-              <w:t>with</w:t>
-            </w:r>
-            <w:r>
-              <w:t xml:space="preserve"> the third tool with no </w:t>
-            </w:r>
-            <w:r>
-              <w:t xml:space="preserve">borrowings </w:t>
-            </w:r>
-            <w:r>
-              <w:t xml:space="preserve">still </w:t>
-            </w:r>
-            <w:r>
-              <w:t xml:space="preserve">being </w:t>
-            </w:r>
-            <w:r>
-              <w:t>shown.</w:t>
+              <w:t>The top 3 most frequently borrowed tools are displayed</w:t>
             </w:r>
           </w:p>
         </w:tc>
@@ -7801,30 +7838,55 @@
         </w:trPr>
         <w:tc>
           <w:tcPr>
-            <w:tcW w:w="9398" w:type="dxa"/>
-            <w:gridSpan w:val="4"/>
+            <w:tcW w:w="2322" w:type="dxa"/>
+          </w:tcPr>
+          <w:p>
+            <w:pPr>
+              <w:jc w:val="left"/>
+            </w:pPr>
+            <w:r>
+              <w:t>Display most frequently borrowed tools</w:t>
+            </w:r>
+            <w:r>
+              <w:t xml:space="preserve"> when no tools have been borrowed</w:t>
+            </w:r>
+          </w:p>
+        </w:tc>
+        <w:tc>
+          <w:tcPr>
+            <w:tcW w:w="2776" w:type="dxa"/>
+          </w:tcPr>
+          <w:p>
+            <w:pPr>
+              <w:jc w:val="left"/>
+            </w:pPr>
+          </w:p>
+        </w:tc>
+        <w:tc>
+          <w:tcPr>
+            <w:tcW w:w="2552" w:type="dxa"/>
+            <w:shd w:val="clear" w:color="auto" w:fill="auto"/>
+          </w:tcPr>
+          <w:p>
+            <w:pPr>
+              <w:jc w:val="left"/>
+            </w:pPr>
+            <w:r>
+              <w:t>A message saying that no tools have been borrowed is displayed</w:t>
+            </w:r>
+          </w:p>
+        </w:tc>
+        <w:tc>
+          <w:tcPr>
+            <w:tcW w:w="1748" w:type="dxa"/>
+            <w:shd w:val="clear" w:color="auto" w:fill="92D050"/>
           </w:tcPr>
           <w:p>
             <w:pPr>
               <w:jc w:val="center"/>
-              <w:rPr>
-                <w:b/>
-                <w:bCs/>
-              </w:rPr>
-            </w:pPr>
-            <w:r>
-              <w:rPr>
-                <w:b/>
-                <w:bCs/>
-              </w:rPr>
-              <w:t xml:space="preserve">User </w:t>
-            </w:r>
-            <w:r>
-              <w:rPr>
-                <w:b/>
-                <w:bCs/>
-              </w:rPr>
-              <w:t>input validation</w:t>
+            </w:pPr>
+            <w:r>
+              <w:t>Pass</w:t>
             </w:r>
           </w:p>
         </w:tc>
@@ -7842,10 +7904,10 @@
               <w:jc w:val="left"/>
             </w:pPr>
             <w:r>
-              <w:t>Incorrect page is selected</w:t>
-            </w:r>
-            <w:r>
-              <w:t xml:space="preserve"> in menu</w:t>
+              <w:t>Display most frequently borrowed tools</w:t>
+            </w:r>
+            <w:r>
+              <w:t xml:space="preserve"> when only 2 tools have been borrowed</w:t>
             </w:r>
           </w:p>
         </w:tc>
@@ -7857,9 +7919,6 @@
             <w:pPr>
               <w:jc w:val="left"/>
             </w:pPr>
-            <w:r>
-              <w:t>Page number: 4</w:t>
-            </w:r>
           </w:p>
         </w:tc>
         <w:tc>
@@ -7872,10 +7931,7 @@
               <w:jc w:val="left"/>
             </w:pPr>
             <w:r>
-              <w:t>A message is displayed telling the user to input a valid option</w:t>
-            </w:r>
-            <w:r>
-              <w:t>, and input is requested again</w:t>
+              <w:t>The top 3 most frequently borrowed tools are displayed, with the third tool with no borrowings still being shown.</w:t>
             </w:r>
           </w:p>
         </w:tc>
@@ -7900,58 +7956,30 @@
         </w:trPr>
         <w:tc>
           <w:tcPr>
-            <w:tcW w:w="2322" w:type="dxa"/>
-          </w:tcPr>
-          <w:p>
-            <w:pPr>
-              <w:jc w:val="left"/>
-            </w:pPr>
-            <w:r>
-              <w:t>Incorrect entry in list selector is selected</w:t>
-            </w:r>
-          </w:p>
-        </w:tc>
-        <w:tc>
-          <w:tcPr>
-            <w:tcW w:w="2776" w:type="dxa"/>
-          </w:tcPr>
-          <w:p>
-            <w:pPr>
-              <w:jc w:val="left"/>
-            </w:pPr>
-            <w:r>
-              <w:t>Selected index: 100</w:t>
-            </w:r>
-          </w:p>
-        </w:tc>
-        <w:tc>
-          <w:tcPr>
-            <w:tcW w:w="2552" w:type="dxa"/>
-            <w:shd w:val="clear" w:color="auto" w:fill="auto"/>
-          </w:tcPr>
-          <w:p>
-            <w:pPr>
-              <w:jc w:val="left"/>
-            </w:pPr>
-            <w:r>
-              <w:t>A message is displayed telling the user to input a valid option</w:t>
-            </w:r>
-            <w:r>
-              <w:t>, and input is requested again</w:t>
-            </w:r>
-          </w:p>
-        </w:tc>
-        <w:tc>
-          <w:tcPr>
-            <w:tcW w:w="1748" w:type="dxa"/>
-            <w:shd w:val="clear" w:color="auto" w:fill="92D050"/>
+            <w:tcW w:w="9398" w:type="dxa"/>
+            <w:gridSpan w:val="4"/>
           </w:tcPr>
           <w:p>
             <w:pPr>
               <w:jc w:val="center"/>
-            </w:pPr>
-            <w:r>
-              <w:t>Pass</w:t>
+              <w:rPr>
+                <w:b/>
+                <w:bCs/>
+              </w:rPr>
+            </w:pPr>
+            <w:r>
+              <w:rPr>
+                <w:b/>
+                <w:bCs/>
+              </w:rPr>
+              <w:t xml:space="preserve">User </w:t>
+            </w:r>
+            <w:r>
+              <w:rPr>
+                <w:b/>
+                <w:bCs/>
+              </w:rPr>
+              <w:t>input validation</w:t>
             </w:r>
           </w:p>
         </w:tc>
@@ -7969,7 +7997,10 @@
               <w:jc w:val="left"/>
             </w:pPr>
             <w:r>
-              <w:t>Entering a string into an int input</w:t>
+              <w:t>Incorrect page is selected</w:t>
+            </w:r>
+            <w:r>
+              <w:t xml:space="preserve"> in menu</w:t>
             </w:r>
           </w:p>
         </w:tc>
@@ -7982,13 +8013,8 @@
               <w:jc w:val="left"/>
             </w:pPr>
             <w:r>
-              <w:t xml:space="preserve">Int input: </w:t>
-            </w:r>
-            <w:proofErr w:type="spellStart"/>
-            <w:r>
-              <w:t>gdfdg</w:t>
-            </w:r>
-            <w:proofErr w:type="spellEnd"/>
+              <w:t>Page number: 4</w:t>
+            </w:r>
           </w:p>
         </w:tc>
         <w:tc>
@@ -8001,7 +8027,7 @@
               <w:jc w:val="left"/>
             </w:pPr>
             <w:r>
-              <w:t>A message is displayed telling the user to input a valid number, and input is requested again</w:t>
+              <w:t>A message is displayed telling the user to input a valid option, and input is requested again</w:t>
             </w:r>
           </w:p>
         </w:tc>
@@ -8033,7 +8059,7 @@
               <w:jc w:val="left"/>
             </w:pPr>
             <w:r>
-              <w:t>Entering a mobile number with letters when registering</w:t>
+              <w:t>Incorrect entry in list selector is selected</w:t>
             </w:r>
           </w:p>
         </w:tc>
@@ -8046,10 +8072,7 @@
               <w:jc w:val="left"/>
             </w:pPr>
             <w:r>
-              <w:t xml:space="preserve">Mobile number: </w:t>
-            </w:r>
-            <w:r>
-              <w:t>4239asadsd453</w:t>
+              <w:t>Selected index: 100</w:t>
             </w:r>
           </w:p>
         </w:tc>
@@ -8063,7 +8086,10 @@
               <w:jc w:val="left"/>
             </w:pPr>
             <w:r>
-              <w:t>A message is displayed telling the user to input only numbers, and input is requested again</w:t>
+              <w:t>A message is displayed telling the user to input a valid option</w:t>
+            </w:r>
+            <w:r>
+              <w:t>, and input is requested again</w:t>
             </w:r>
           </w:p>
         </w:tc>
@@ -8095,6 +8121,132 @@
               <w:jc w:val="left"/>
             </w:pPr>
             <w:r>
+              <w:t>Entering a string into an int input</w:t>
+            </w:r>
+          </w:p>
+        </w:tc>
+        <w:tc>
+          <w:tcPr>
+            <w:tcW w:w="2776" w:type="dxa"/>
+          </w:tcPr>
+          <w:p>
+            <w:pPr>
+              <w:jc w:val="left"/>
+            </w:pPr>
+            <w:r>
+              <w:t xml:space="preserve">Int input: </w:t>
+            </w:r>
+            <w:proofErr w:type="spellStart"/>
+            <w:r>
+              <w:t>gdfdg</w:t>
+            </w:r>
+            <w:proofErr w:type="spellEnd"/>
+          </w:p>
+        </w:tc>
+        <w:tc>
+          <w:tcPr>
+            <w:tcW w:w="2552" w:type="dxa"/>
+            <w:shd w:val="clear" w:color="auto" w:fill="auto"/>
+          </w:tcPr>
+          <w:p>
+            <w:pPr>
+              <w:jc w:val="left"/>
+            </w:pPr>
+            <w:r>
+              <w:t>A message is displayed telling the user to input a valid number, and input is requested again</w:t>
+            </w:r>
+          </w:p>
+        </w:tc>
+        <w:tc>
+          <w:tcPr>
+            <w:tcW w:w="1748" w:type="dxa"/>
+            <w:shd w:val="clear" w:color="auto" w:fill="92D050"/>
+          </w:tcPr>
+          <w:p>
+            <w:pPr>
+              <w:jc w:val="center"/>
+            </w:pPr>
+            <w:r>
+              <w:t>Pass</w:t>
+            </w:r>
+          </w:p>
+        </w:tc>
+      </w:tr>
+      <w:tr>
+        <w:trPr>
+          <w:trHeight w:val="253"/>
+        </w:trPr>
+        <w:tc>
+          <w:tcPr>
+            <w:tcW w:w="2322" w:type="dxa"/>
+          </w:tcPr>
+          <w:p>
+            <w:pPr>
+              <w:jc w:val="left"/>
+            </w:pPr>
+            <w:r>
+              <w:t>Entering a mobile number with letters when registering</w:t>
+            </w:r>
+          </w:p>
+        </w:tc>
+        <w:tc>
+          <w:tcPr>
+            <w:tcW w:w="2776" w:type="dxa"/>
+          </w:tcPr>
+          <w:p>
+            <w:pPr>
+              <w:jc w:val="left"/>
+            </w:pPr>
+            <w:r>
+              <w:t xml:space="preserve">Mobile number: </w:t>
+            </w:r>
+            <w:r>
+              <w:t>4239asadsd453</w:t>
+            </w:r>
+          </w:p>
+        </w:tc>
+        <w:tc>
+          <w:tcPr>
+            <w:tcW w:w="2552" w:type="dxa"/>
+            <w:shd w:val="clear" w:color="auto" w:fill="auto"/>
+          </w:tcPr>
+          <w:p>
+            <w:pPr>
+              <w:jc w:val="left"/>
+            </w:pPr>
+            <w:r>
+              <w:t>A message is displayed telling the user to input only numbers, and input is requested again</w:t>
+            </w:r>
+          </w:p>
+        </w:tc>
+        <w:tc>
+          <w:tcPr>
+            <w:tcW w:w="1748" w:type="dxa"/>
+            <w:shd w:val="clear" w:color="auto" w:fill="92D050"/>
+          </w:tcPr>
+          <w:p>
+            <w:pPr>
+              <w:jc w:val="center"/>
+            </w:pPr>
+            <w:r>
+              <w:t>Pass</w:t>
+            </w:r>
+          </w:p>
+        </w:tc>
+      </w:tr>
+      <w:tr>
+        <w:trPr>
+          <w:trHeight w:val="253"/>
+        </w:trPr>
+        <w:tc>
+          <w:tcPr>
+            <w:tcW w:w="2322" w:type="dxa"/>
+          </w:tcPr>
+          <w:p>
+            <w:pPr>
+              <w:jc w:val="left"/>
+            </w:pPr>
+            <w:r>
               <w:t>Entering a PIN of incorrect length</w:t>
             </w:r>
             <w:r>
@@ -8111,10 +8263,7 @@
               <w:jc w:val="left"/>
             </w:pPr>
             <w:r>
-              <w:t>PIN</w:t>
-            </w:r>
-            <w:r>
-              <w:t>: 12345</w:t>
+              <w:t>PIN: 12345</w:t>
             </w:r>
           </w:p>
         </w:tc>
@@ -8623,13 +8772,9 @@
       <w:pPr>
         <w:pStyle w:val="Heading3"/>
       </w:pPr>
-      <w:bookmarkStart w:id="36" w:name="_Toc72688499"/>
-      <w:bookmarkStart w:id="37" w:name="_Toc72692470"/>
-      <w:r>
-        <w:t>Adding tool stock</w:t>
-      </w:r>
-      <w:bookmarkEnd w:id="36"/>
-      <w:bookmarkEnd w:id="37"/>
+      <w:r>
+        <w:t>Adding a new tool of the same name</w:t>
+      </w:r>
     </w:p>
     <w:p>
       <w:r>
@@ -8637,10 +8782,10 @@
           <w:noProof/>
         </w:rPr>
         <w:drawing>
-          <wp:inline distT="0" distB="0" distL="0" distR="0" wp14:anchorId="1618DD0D" wp14:editId="32233613">
-            <wp:extent cx="2880000" cy="2851602"/>
-            <wp:effectExtent l="0" t="0" r="0" b="6350"/>
-            <wp:docPr id="8" name="Picture 8"/>
+          <wp:inline distT="0" distB="0" distL="0" distR="0" wp14:anchorId="38BF052A" wp14:editId="6001586E">
+            <wp:extent cx="2640965" cy="1894840"/>
+            <wp:effectExtent l="0" t="0" r="6985" b="0"/>
+            <wp:docPr id="46" name="Picture 46"/>
             <wp:cNvGraphicFramePr>
               <a:graphicFrameLocks xmlns:a="http://schemas.openxmlformats.org/drawingml/2006/main" noChangeAspect="1"/>
             </wp:cNvGraphicFramePr>
@@ -8660,7 +8805,7 @@
                   <pic:spPr>
                     <a:xfrm>
                       <a:off x="0" y="0"/>
-                      <a:ext cx="2880000" cy="2851602"/>
+                      <a:ext cx="2640965" cy="1894840"/>
                     </a:xfrm>
                     <a:prstGeom prst="rect">
                       <a:avLst/>
@@ -8677,13 +8822,13 @@
       <w:pPr>
         <w:pStyle w:val="Heading3"/>
       </w:pPr>
-      <w:bookmarkStart w:id="38" w:name="_Toc72688500"/>
-      <w:bookmarkStart w:id="39" w:name="_Toc72692471"/>
-      <w:r>
-        <w:t>Adding a negative amount of tool stock</w:t>
-      </w:r>
-      <w:bookmarkEnd w:id="38"/>
-      <w:bookmarkEnd w:id="39"/>
+      <w:bookmarkStart w:id="36" w:name="_Toc72688499"/>
+      <w:bookmarkStart w:id="37" w:name="_Toc72692470"/>
+      <w:r>
+        <w:t>Adding tool stock</w:t>
+      </w:r>
+      <w:bookmarkEnd w:id="36"/>
+      <w:bookmarkEnd w:id="37"/>
     </w:p>
     <w:p>
       <w:r>
@@ -8691,10 +8836,10 @@
           <w:noProof/>
         </w:rPr>
         <w:drawing>
-          <wp:inline distT="0" distB="0" distL="0" distR="0" wp14:anchorId="66837BCA" wp14:editId="53B3DF51">
+          <wp:inline distT="0" distB="0" distL="0" distR="0" wp14:anchorId="1618DD0D" wp14:editId="32233613">
             <wp:extent cx="2880000" cy="2851602"/>
             <wp:effectExtent l="0" t="0" r="0" b="6350"/>
-            <wp:docPr id="9" name="Picture 9"/>
+            <wp:docPr id="8" name="Picture 8"/>
             <wp:cNvGraphicFramePr>
               <a:graphicFrameLocks xmlns:a="http://schemas.openxmlformats.org/drawingml/2006/main" noChangeAspect="1"/>
             </wp:cNvGraphicFramePr>
@@ -8731,13 +8876,13 @@
       <w:pPr>
         <w:pStyle w:val="Heading3"/>
       </w:pPr>
-      <w:bookmarkStart w:id="40" w:name="_Toc72688501"/>
-      <w:bookmarkStart w:id="41" w:name="_Toc72692472"/>
-      <w:r>
-        <w:t>Removing tool stock</w:t>
-      </w:r>
-      <w:bookmarkEnd w:id="40"/>
-      <w:bookmarkEnd w:id="41"/>
+      <w:bookmarkStart w:id="38" w:name="_Toc72688500"/>
+      <w:bookmarkStart w:id="39" w:name="_Toc72692471"/>
+      <w:r>
+        <w:t>Adding a negative amount of tool stock</w:t>
+      </w:r>
+      <w:bookmarkEnd w:id="38"/>
+      <w:bookmarkEnd w:id="39"/>
     </w:p>
     <w:p>
       <w:r>
@@ -8745,10 +8890,10 @@
           <w:noProof/>
         </w:rPr>
         <w:drawing>
-          <wp:inline distT="0" distB="0" distL="0" distR="0" wp14:anchorId="7A9ACBDB" wp14:editId="55A80C3E">
-            <wp:extent cx="2880000" cy="2954664"/>
-            <wp:effectExtent l="0" t="0" r="0" b="0"/>
-            <wp:docPr id="10" name="Picture 10"/>
+          <wp:inline distT="0" distB="0" distL="0" distR="0" wp14:anchorId="66837BCA" wp14:editId="53B3DF51">
+            <wp:extent cx="2880000" cy="2851602"/>
+            <wp:effectExtent l="0" t="0" r="0" b="6350"/>
+            <wp:docPr id="9" name="Picture 9"/>
             <wp:cNvGraphicFramePr>
               <a:graphicFrameLocks xmlns:a="http://schemas.openxmlformats.org/drawingml/2006/main" noChangeAspect="1"/>
             </wp:cNvGraphicFramePr>
@@ -8768,7 +8913,7 @@
                   <pic:spPr>
                     <a:xfrm>
                       <a:off x="0" y="0"/>
-                      <a:ext cx="2880000" cy="2954664"/>
+                      <a:ext cx="2880000" cy="2851602"/>
                     </a:xfrm>
                     <a:prstGeom prst="rect">
                       <a:avLst/>
@@ -8785,14 +8930,13 @@
       <w:pPr>
         <w:pStyle w:val="Heading3"/>
       </w:pPr>
-      <w:bookmarkStart w:id="42" w:name="_Toc72688502"/>
-      <w:bookmarkStart w:id="43" w:name="_Toc72692473"/>
-      <w:r>
-        <w:lastRenderedPageBreak/>
-        <w:t>Removing a negative amount of tool stock</w:t>
-      </w:r>
-      <w:bookmarkEnd w:id="42"/>
-      <w:bookmarkEnd w:id="43"/>
+      <w:bookmarkStart w:id="40" w:name="_Toc72688501"/>
+      <w:bookmarkStart w:id="41" w:name="_Toc72692472"/>
+      <w:r>
+        <w:t>Removing tool stock</w:t>
+      </w:r>
+      <w:bookmarkEnd w:id="40"/>
+      <w:bookmarkEnd w:id="41"/>
     </w:p>
     <w:p>
       <w:r>
@@ -8800,10 +8944,10 @@
           <w:noProof/>
         </w:rPr>
         <w:drawing>
-          <wp:inline distT="0" distB="0" distL="0" distR="0" wp14:anchorId="0FBC2EBF" wp14:editId="1C66DEE5">
+          <wp:inline distT="0" distB="0" distL="0" distR="0" wp14:anchorId="7A9ACBDB" wp14:editId="55A80C3E">
             <wp:extent cx="2880000" cy="2954664"/>
             <wp:effectExtent l="0" t="0" r="0" b="0"/>
-            <wp:docPr id="11" name="Picture 11"/>
+            <wp:docPr id="10" name="Picture 10"/>
             <wp:cNvGraphicFramePr>
               <a:graphicFrameLocks xmlns:a="http://schemas.openxmlformats.org/drawingml/2006/main" noChangeAspect="1"/>
             </wp:cNvGraphicFramePr>
@@ -8840,6 +8984,61 @@
       <w:pPr>
         <w:pStyle w:val="Heading3"/>
       </w:pPr>
+      <w:bookmarkStart w:id="42" w:name="_Toc72688502"/>
+      <w:bookmarkStart w:id="43" w:name="_Toc72692473"/>
+      <w:r>
+        <w:lastRenderedPageBreak/>
+        <w:t>Removing a negative amount of tool stock</w:t>
+      </w:r>
+      <w:bookmarkEnd w:id="42"/>
+      <w:bookmarkEnd w:id="43"/>
+    </w:p>
+    <w:p>
+      <w:r>
+        <w:rPr>
+          <w:noProof/>
+        </w:rPr>
+        <w:drawing>
+          <wp:inline distT="0" distB="0" distL="0" distR="0" wp14:anchorId="0FBC2EBF" wp14:editId="1C66DEE5">
+            <wp:extent cx="2880000" cy="2954664"/>
+            <wp:effectExtent l="0" t="0" r="0" b="0"/>
+            <wp:docPr id="11" name="Picture 11"/>
+            <wp:cNvGraphicFramePr>
+              <a:graphicFrameLocks xmlns:a="http://schemas.openxmlformats.org/drawingml/2006/main" noChangeAspect="1"/>
+            </wp:cNvGraphicFramePr>
+            <a:graphic xmlns:a="http://schemas.openxmlformats.org/drawingml/2006/main">
+              <a:graphicData uri="http://schemas.openxmlformats.org/drawingml/2006/picture">
+                <pic:pic xmlns:pic="http://schemas.openxmlformats.org/drawingml/2006/picture">
+                  <pic:nvPicPr>
+                    <pic:cNvPr id="1" name=""/>
+                    <pic:cNvPicPr/>
+                  </pic:nvPicPr>
+                  <pic:blipFill>
+                    <a:blip r:embed="rId22"/>
+                    <a:stretch>
+                      <a:fillRect/>
+                    </a:stretch>
+                  </pic:blipFill>
+                  <pic:spPr>
+                    <a:xfrm>
+                      <a:off x="0" y="0"/>
+                      <a:ext cx="2880000" cy="2954664"/>
+                    </a:xfrm>
+                    <a:prstGeom prst="rect">
+                      <a:avLst/>
+                    </a:prstGeom>
+                  </pic:spPr>
+                </pic:pic>
+              </a:graphicData>
+            </a:graphic>
+          </wp:inline>
+        </w:drawing>
+      </w:r>
+    </w:p>
+    <w:p>
+      <w:pPr>
+        <w:pStyle w:val="Heading3"/>
+      </w:pPr>
       <w:bookmarkStart w:id="44" w:name="_Toc72688503"/>
       <w:bookmarkStart w:id="45" w:name="_Toc72692474"/>
       <w:r>
@@ -8869,7 +9068,7 @@
                     <pic:cNvPicPr/>
                   </pic:nvPicPr>
                   <pic:blipFill>
-                    <a:blip r:embed="rId22"/>
+                    <a:blip r:embed="rId23"/>
                     <a:stretch>
                       <a:fillRect/>
                     </a:stretch>
@@ -8923,7 +9122,7 @@
                     <pic:cNvPicPr/>
                   </pic:nvPicPr>
                   <pic:blipFill>
-                    <a:blip r:embed="rId23"/>
+                    <a:blip r:embed="rId24"/>
                     <a:stretch>
                       <a:fillRect/>
                     </a:stretch>
@@ -8944,7 +9143,56 @@
         </w:drawing>
       </w:r>
     </w:p>
-    <w:p/>
+    <w:p>
+      <w:pPr>
+        <w:pStyle w:val="Heading3"/>
+      </w:pPr>
+      <w:r>
+        <w:t>Member registration with the same name as an existing member</w:t>
+      </w:r>
+    </w:p>
+    <w:p>
+      <w:r>
+        <w:rPr>
+          <w:noProof/>
+        </w:rPr>
+        <w:drawing>
+          <wp:inline distT="0" distB="0" distL="0" distR="0" wp14:anchorId="6E1F57D1" wp14:editId="36EDDE2A">
+            <wp:extent cx="2880000" cy="1633547"/>
+            <wp:effectExtent l="0" t="0" r="0" b="5080"/>
+            <wp:docPr id="47" name="Picture 47"/>
+            <wp:cNvGraphicFramePr>
+              <a:graphicFrameLocks xmlns:a="http://schemas.openxmlformats.org/drawingml/2006/main" noChangeAspect="1"/>
+            </wp:cNvGraphicFramePr>
+            <a:graphic xmlns:a="http://schemas.openxmlformats.org/drawingml/2006/main">
+              <a:graphicData uri="http://schemas.openxmlformats.org/drawingml/2006/picture">
+                <pic:pic xmlns:pic="http://schemas.openxmlformats.org/drawingml/2006/picture">
+                  <pic:nvPicPr>
+                    <pic:cNvPr id="1" name=""/>
+                    <pic:cNvPicPr/>
+                  </pic:nvPicPr>
+                  <pic:blipFill>
+                    <a:blip r:embed="rId25"/>
+                    <a:stretch>
+                      <a:fillRect/>
+                    </a:stretch>
+                  </pic:blipFill>
+                  <pic:spPr>
+                    <a:xfrm>
+                      <a:off x="0" y="0"/>
+                      <a:ext cx="2880000" cy="1633547"/>
+                    </a:xfrm>
+                    <a:prstGeom prst="rect">
+                      <a:avLst/>
+                    </a:prstGeom>
+                  </pic:spPr>
+                </pic:pic>
+              </a:graphicData>
+            </a:graphic>
+          </wp:inline>
+        </w:drawing>
+      </w:r>
+    </w:p>
     <w:p>
       <w:pPr>
         <w:pStyle w:val="Heading3"/>
@@ -8978,7 +9226,7 @@
                     <pic:cNvPicPr/>
                   </pic:nvPicPr>
                   <pic:blipFill>
-                    <a:blip r:embed="rId24"/>
+                    <a:blip r:embed="rId26"/>
                     <a:stretch>
                       <a:fillRect/>
                     </a:stretch>
@@ -9029,114 +9277,6 @@
             <wp:extent cx="2880000" cy="1642934"/>
             <wp:effectExtent l="0" t="0" r="0" b="0"/>
             <wp:docPr id="19" name="Picture 19"/>
-            <wp:cNvGraphicFramePr>
-              <a:graphicFrameLocks xmlns:a="http://schemas.openxmlformats.org/drawingml/2006/main" noChangeAspect="1"/>
-            </wp:cNvGraphicFramePr>
-            <a:graphic xmlns:a="http://schemas.openxmlformats.org/drawingml/2006/main">
-              <a:graphicData uri="http://schemas.openxmlformats.org/drawingml/2006/picture">
-                <pic:pic xmlns:pic="http://schemas.openxmlformats.org/drawingml/2006/picture">
-                  <pic:nvPicPr>
-                    <pic:cNvPr id="1" name=""/>
-                    <pic:cNvPicPr/>
-                  </pic:nvPicPr>
-                  <pic:blipFill>
-                    <a:blip r:embed="rId25"/>
-                    <a:stretch>
-                      <a:fillRect/>
-                    </a:stretch>
-                  </pic:blipFill>
-                  <pic:spPr>
-                    <a:xfrm>
-                      <a:off x="0" y="0"/>
-                      <a:ext cx="2880000" cy="1642934"/>
-                    </a:xfrm>
-                    <a:prstGeom prst="rect">
-                      <a:avLst/>
-                    </a:prstGeom>
-                  </pic:spPr>
-                </pic:pic>
-              </a:graphicData>
-            </a:graphic>
-          </wp:inline>
-        </w:drawing>
-      </w:r>
-    </w:p>
-    <w:p>
-      <w:pPr>
-        <w:pStyle w:val="Heading3"/>
-      </w:pPr>
-      <w:bookmarkStart w:id="52" w:name="_Toc72688507"/>
-      <w:bookmarkStart w:id="53" w:name="_Toc72692478"/>
-      <w:r>
-        <w:t>Finding member contact number with non-existent name</w:t>
-      </w:r>
-      <w:bookmarkEnd w:id="52"/>
-      <w:bookmarkEnd w:id="53"/>
-    </w:p>
-    <w:p>
-      <w:r>
-        <w:rPr>
-          <w:noProof/>
-        </w:rPr>
-        <w:drawing>
-          <wp:inline distT="0" distB="0" distL="0" distR="0" wp14:anchorId="309D2593" wp14:editId="6ECE317D">
-            <wp:extent cx="2880000" cy="1456911"/>
-            <wp:effectExtent l="0" t="0" r="0" b="0"/>
-            <wp:docPr id="32" name="Picture 32"/>
-            <wp:cNvGraphicFramePr>
-              <a:graphicFrameLocks xmlns:a="http://schemas.openxmlformats.org/drawingml/2006/main" noChangeAspect="1"/>
-            </wp:cNvGraphicFramePr>
-            <a:graphic xmlns:a="http://schemas.openxmlformats.org/drawingml/2006/main">
-              <a:graphicData uri="http://schemas.openxmlformats.org/drawingml/2006/picture">
-                <pic:pic xmlns:pic="http://schemas.openxmlformats.org/drawingml/2006/picture">
-                  <pic:nvPicPr>
-                    <pic:cNvPr id="1" name=""/>
-                    <pic:cNvPicPr/>
-                  </pic:nvPicPr>
-                  <pic:blipFill>
-                    <a:blip r:embed="rId26"/>
-                    <a:stretch>
-                      <a:fillRect/>
-                    </a:stretch>
-                  </pic:blipFill>
-                  <pic:spPr>
-                    <a:xfrm>
-                      <a:off x="0" y="0"/>
-                      <a:ext cx="2880000" cy="1456911"/>
-                    </a:xfrm>
-                    <a:prstGeom prst="rect">
-                      <a:avLst/>
-                    </a:prstGeom>
-                  </pic:spPr>
-                </pic:pic>
-              </a:graphicData>
-            </a:graphic>
-          </wp:inline>
-        </w:drawing>
-      </w:r>
-    </w:p>
-    <w:p>
-      <w:pPr>
-        <w:pStyle w:val="Heading3"/>
-      </w:pPr>
-      <w:bookmarkStart w:id="54" w:name="_Toc72688508"/>
-      <w:bookmarkStart w:id="55" w:name="_Toc72692479"/>
-      <w:r>
-        <w:t>Going back to main menu</w:t>
-      </w:r>
-      <w:bookmarkEnd w:id="54"/>
-      <w:bookmarkEnd w:id="55"/>
-    </w:p>
-    <w:p>
-      <w:r>
-        <w:rPr>
-          <w:noProof/>
-        </w:rPr>
-        <w:drawing>
-          <wp:inline distT="0" distB="0" distL="0" distR="0" wp14:anchorId="2B8AD25C" wp14:editId="1082BE57">
-            <wp:extent cx="2880000" cy="1642934"/>
-            <wp:effectExtent l="0" t="0" r="0" b="0"/>
-            <wp:docPr id="20" name="Picture 20"/>
             <wp:cNvGraphicFramePr>
               <a:graphicFrameLocks xmlns:a="http://schemas.openxmlformats.org/drawingml/2006/main" noChangeAspect="1"/>
             </wp:cNvGraphicFramePr>
@@ -9173,10 +9313,118 @@
       <w:pPr>
         <w:pStyle w:val="Heading3"/>
       </w:pPr>
+      <w:bookmarkStart w:id="52" w:name="_Toc72688507"/>
+      <w:bookmarkStart w:id="53" w:name="_Toc72692478"/>
+      <w:r>
+        <w:t>Finding member contact number with non-existent name</w:t>
+      </w:r>
+      <w:bookmarkEnd w:id="52"/>
+      <w:bookmarkEnd w:id="53"/>
+    </w:p>
+    <w:p>
+      <w:r>
+        <w:rPr>
+          <w:noProof/>
+        </w:rPr>
+        <w:drawing>
+          <wp:inline distT="0" distB="0" distL="0" distR="0" wp14:anchorId="309D2593" wp14:editId="6ECE317D">
+            <wp:extent cx="2880000" cy="1456911"/>
+            <wp:effectExtent l="0" t="0" r="0" b="0"/>
+            <wp:docPr id="32" name="Picture 32"/>
+            <wp:cNvGraphicFramePr>
+              <a:graphicFrameLocks xmlns:a="http://schemas.openxmlformats.org/drawingml/2006/main" noChangeAspect="1"/>
+            </wp:cNvGraphicFramePr>
+            <a:graphic xmlns:a="http://schemas.openxmlformats.org/drawingml/2006/main">
+              <a:graphicData uri="http://schemas.openxmlformats.org/drawingml/2006/picture">
+                <pic:pic xmlns:pic="http://schemas.openxmlformats.org/drawingml/2006/picture">
+                  <pic:nvPicPr>
+                    <pic:cNvPr id="1" name=""/>
+                    <pic:cNvPicPr/>
+                  </pic:nvPicPr>
+                  <pic:blipFill>
+                    <a:blip r:embed="rId28"/>
+                    <a:stretch>
+                      <a:fillRect/>
+                    </a:stretch>
+                  </pic:blipFill>
+                  <pic:spPr>
+                    <a:xfrm>
+                      <a:off x="0" y="0"/>
+                      <a:ext cx="2880000" cy="1456911"/>
+                    </a:xfrm>
+                    <a:prstGeom prst="rect">
+                      <a:avLst/>
+                    </a:prstGeom>
+                  </pic:spPr>
+                </pic:pic>
+              </a:graphicData>
+            </a:graphic>
+          </wp:inline>
+        </w:drawing>
+      </w:r>
+    </w:p>
+    <w:p>
+      <w:pPr>
+        <w:pStyle w:val="Heading3"/>
+      </w:pPr>
+      <w:bookmarkStart w:id="54" w:name="_Toc72688508"/>
+      <w:bookmarkStart w:id="55" w:name="_Toc72692479"/>
+      <w:r>
+        <w:lastRenderedPageBreak/>
+        <w:t>Going back to main menu</w:t>
+      </w:r>
+      <w:bookmarkEnd w:id="54"/>
+      <w:bookmarkEnd w:id="55"/>
+    </w:p>
+    <w:p>
+      <w:r>
+        <w:rPr>
+          <w:noProof/>
+        </w:rPr>
+        <w:drawing>
+          <wp:inline distT="0" distB="0" distL="0" distR="0" wp14:anchorId="2B8AD25C" wp14:editId="1082BE57">
+            <wp:extent cx="2880000" cy="1642934"/>
+            <wp:effectExtent l="0" t="0" r="0" b="0"/>
+            <wp:docPr id="20" name="Picture 20"/>
+            <wp:cNvGraphicFramePr>
+              <a:graphicFrameLocks xmlns:a="http://schemas.openxmlformats.org/drawingml/2006/main" noChangeAspect="1"/>
+            </wp:cNvGraphicFramePr>
+            <a:graphic xmlns:a="http://schemas.openxmlformats.org/drawingml/2006/main">
+              <a:graphicData uri="http://schemas.openxmlformats.org/drawingml/2006/picture">
+                <pic:pic xmlns:pic="http://schemas.openxmlformats.org/drawingml/2006/picture">
+                  <pic:nvPicPr>
+                    <pic:cNvPr id="1" name=""/>
+                    <pic:cNvPicPr/>
+                  </pic:nvPicPr>
+                  <pic:blipFill>
+                    <a:blip r:embed="rId29"/>
+                    <a:stretch>
+                      <a:fillRect/>
+                    </a:stretch>
+                  </pic:blipFill>
+                  <pic:spPr>
+                    <a:xfrm>
+                      <a:off x="0" y="0"/>
+                      <a:ext cx="2880000" cy="1642934"/>
+                    </a:xfrm>
+                    <a:prstGeom prst="rect">
+                      <a:avLst/>
+                    </a:prstGeom>
+                  </pic:spPr>
+                </pic:pic>
+              </a:graphicData>
+            </a:graphic>
+          </wp:inline>
+        </w:drawing>
+      </w:r>
+    </w:p>
+    <w:p>
+      <w:pPr>
+        <w:pStyle w:val="Heading3"/>
+      </w:pPr>
       <w:bookmarkStart w:id="56" w:name="_Toc72688509"/>
       <w:bookmarkStart w:id="57" w:name="_Toc72692480"/>
       <w:r>
-        <w:lastRenderedPageBreak/>
         <w:t>Display tools by category</w:t>
       </w:r>
       <w:bookmarkEnd w:id="56"/>
@@ -9203,7 +9451,7 @@
                     <pic:cNvPicPr/>
                   </pic:nvPicPr>
                   <pic:blipFill>
-                    <a:blip r:embed="rId28"/>
+                    <a:blip r:embed="rId30"/>
                     <a:stretch>
                       <a:fillRect/>
                     </a:stretch>
@@ -9262,7 +9510,7 @@
                     <pic:cNvPicPr/>
                   </pic:nvPicPr>
                   <pic:blipFill>
-                    <a:blip r:embed="rId29"/>
+                    <a:blip r:embed="rId31"/>
                     <a:stretch>
                       <a:fillRect/>
                     </a:stretch>
@@ -9321,7 +9569,7 @@
                     <pic:cNvPicPr/>
                   </pic:nvPicPr>
                   <pic:blipFill>
-                    <a:blip r:embed="rId30"/>
+                    <a:blip r:embed="rId32"/>
                     <a:stretch>
                       <a:fillRect/>
                     </a:stretch>
@@ -9378,7 +9626,7 @@
                     <pic:cNvPicPr/>
                   </pic:nvPicPr>
                   <pic:blipFill>
-                    <a:blip r:embed="rId31"/>
+                    <a:blip r:embed="rId33"/>
                     <a:stretch>
                       <a:fillRect/>
                     </a:stretch>
@@ -9426,117 +9674,6 @@
             <wp:extent cx="2880000" cy="1440000"/>
             <wp:effectExtent l="0" t="0" r="0" b="8255"/>
             <wp:docPr id="23" name="Picture 23"/>
-            <wp:cNvGraphicFramePr>
-              <a:graphicFrameLocks xmlns:a="http://schemas.openxmlformats.org/drawingml/2006/main" noChangeAspect="1"/>
-            </wp:cNvGraphicFramePr>
-            <a:graphic xmlns:a="http://schemas.openxmlformats.org/drawingml/2006/main">
-              <a:graphicData uri="http://schemas.openxmlformats.org/drawingml/2006/picture">
-                <pic:pic xmlns:pic="http://schemas.openxmlformats.org/drawingml/2006/picture">
-                  <pic:nvPicPr>
-                    <pic:cNvPr id="1" name=""/>
-                    <pic:cNvPicPr/>
-                  </pic:nvPicPr>
-                  <pic:blipFill>
-                    <a:blip r:embed="rId32"/>
-                    <a:stretch>
-                      <a:fillRect/>
-                    </a:stretch>
-                  </pic:blipFill>
-                  <pic:spPr>
-                    <a:xfrm>
-                      <a:off x="0" y="0"/>
-                      <a:ext cx="2880000" cy="1440000"/>
-                    </a:xfrm>
-                    <a:prstGeom prst="rect">
-                      <a:avLst/>
-                    </a:prstGeom>
-                  </pic:spPr>
-                </pic:pic>
-              </a:graphicData>
-            </a:graphic>
-          </wp:inline>
-        </w:drawing>
-      </w:r>
-    </w:p>
-    <w:p>
-      <w:pPr>
-        <w:pStyle w:val="Heading3"/>
-      </w:pPr>
-      <w:bookmarkStart w:id="66" w:name="_Toc72688514"/>
-      <w:bookmarkStart w:id="67" w:name="_Toc72692485"/>
-      <w:r>
-        <w:t>List borrowed tools</w:t>
-      </w:r>
-      <w:bookmarkEnd w:id="66"/>
-      <w:bookmarkEnd w:id="67"/>
-    </w:p>
-    <w:p>
-      <w:r>
-        <w:rPr>
-          <w:noProof/>
-        </w:rPr>
-        <w:drawing>
-          <wp:inline distT="0" distB="0" distL="0" distR="0" wp14:anchorId="61313EA8" wp14:editId="213F5BD3">
-            <wp:extent cx="2880000" cy="1440000"/>
-            <wp:effectExtent l="0" t="0" r="0" b="8255"/>
-            <wp:docPr id="25" name="Picture 25"/>
-            <wp:cNvGraphicFramePr>
-              <a:graphicFrameLocks xmlns:a="http://schemas.openxmlformats.org/drawingml/2006/main" noChangeAspect="1"/>
-            </wp:cNvGraphicFramePr>
-            <a:graphic xmlns:a="http://schemas.openxmlformats.org/drawingml/2006/main">
-              <a:graphicData uri="http://schemas.openxmlformats.org/drawingml/2006/picture">
-                <pic:pic xmlns:pic="http://schemas.openxmlformats.org/drawingml/2006/picture">
-                  <pic:nvPicPr>
-                    <pic:cNvPr id="1" name=""/>
-                    <pic:cNvPicPr/>
-                  </pic:nvPicPr>
-                  <pic:blipFill>
-                    <a:blip r:embed="rId33"/>
-                    <a:stretch>
-                      <a:fillRect/>
-                    </a:stretch>
-                  </pic:blipFill>
-                  <pic:spPr>
-                    <a:xfrm>
-                      <a:off x="0" y="0"/>
-                      <a:ext cx="2880000" cy="1440000"/>
-                    </a:xfrm>
-                    <a:prstGeom prst="rect">
-                      <a:avLst/>
-                    </a:prstGeom>
-                  </pic:spPr>
-                </pic:pic>
-              </a:graphicData>
-            </a:graphic>
-          </wp:inline>
-        </w:drawing>
-      </w:r>
-    </w:p>
-    <w:p>
-      <w:pPr>
-        <w:pStyle w:val="Heading3"/>
-        <w:rPr>
-          <w:rFonts w:eastAsiaTheme="minorHAnsi"/>
-        </w:rPr>
-      </w:pPr>
-      <w:bookmarkStart w:id="68" w:name="_Toc72688515"/>
-      <w:bookmarkStart w:id="69" w:name="_Toc72692486"/>
-      <w:r>
-        <w:t>List borrowed tools with no borrowed tools</w:t>
-      </w:r>
-      <w:bookmarkEnd w:id="68"/>
-      <w:bookmarkEnd w:id="69"/>
-    </w:p>
-    <w:p>
-      <w:r>
-        <w:rPr>
-          <w:noProof/>
-        </w:rPr>
-        <w:drawing>
-          <wp:inline distT="0" distB="0" distL="0" distR="0" wp14:anchorId="5560743C" wp14:editId="42B3144E">
-            <wp:extent cx="2880000" cy="1440000"/>
-            <wp:effectExtent l="0" t="0" r="0" b="8255"/>
-            <wp:docPr id="24" name="Picture 24"/>
             <wp:cNvGraphicFramePr>
               <a:graphicFrameLocks xmlns:a="http://schemas.openxmlformats.org/drawingml/2006/main" noChangeAspect="1"/>
             </wp:cNvGraphicFramePr>
@@ -9573,10 +9710,121 @@
       <w:pPr>
         <w:pStyle w:val="Heading3"/>
       </w:pPr>
+      <w:bookmarkStart w:id="66" w:name="_Toc72688514"/>
+      <w:bookmarkStart w:id="67" w:name="_Toc72692485"/>
+      <w:r>
+        <w:t>List borrowed tools</w:t>
+      </w:r>
+      <w:bookmarkEnd w:id="66"/>
+      <w:bookmarkEnd w:id="67"/>
+    </w:p>
+    <w:p>
+      <w:r>
+        <w:rPr>
+          <w:noProof/>
+        </w:rPr>
+        <w:drawing>
+          <wp:inline distT="0" distB="0" distL="0" distR="0" wp14:anchorId="61313EA8" wp14:editId="213F5BD3">
+            <wp:extent cx="2880000" cy="1440000"/>
+            <wp:effectExtent l="0" t="0" r="0" b="8255"/>
+            <wp:docPr id="25" name="Picture 25"/>
+            <wp:cNvGraphicFramePr>
+              <a:graphicFrameLocks xmlns:a="http://schemas.openxmlformats.org/drawingml/2006/main" noChangeAspect="1"/>
+            </wp:cNvGraphicFramePr>
+            <a:graphic xmlns:a="http://schemas.openxmlformats.org/drawingml/2006/main">
+              <a:graphicData uri="http://schemas.openxmlformats.org/drawingml/2006/picture">
+                <pic:pic xmlns:pic="http://schemas.openxmlformats.org/drawingml/2006/picture">
+                  <pic:nvPicPr>
+                    <pic:cNvPr id="1" name=""/>
+                    <pic:cNvPicPr/>
+                  </pic:nvPicPr>
+                  <pic:blipFill>
+                    <a:blip r:embed="rId35"/>
+                    <a:stretch>
+                      <a:fillRect/>
+                    </a:stretch>
+                  </pic:blipFill>
+                  <pic:spPr>
+                    <a:xfrm>
+                      <a:off x="0" y="0"/>
+                      <a:ext cx="2880000" cy="1440000"/>
+                    </a:xfrm>
+                    <a:prstGeom prst="rect">
+                      <a:avLst/>
+                    </a:prstGeom>
+                  </pic:spPr>
+                </pic:pic>
+              </a:graphicData>
+            </a:graphic>
+          </wp:inline>
+        </w:drawing>
+      </w:r>
+    </w:p>
+    <w:p>
+      <w:pPr>
+        <w:pStyle w:val="Heading3"/>
+        <w:rPr>
+          <w:rFonts w:eastAsiaTheme="minorHAnsi"/>
+        </w:rPr>
+      </w:pPr>
+      <w:bookmarkStart w:id="68" w:name="_Toc72688515"/>
+      <w:bookmarkStart w:id="69" w:name="_Toc72692486"/>
+      <w:r>
+        <w:lastRenderedPageBreak/>
+        <w:t>List borrowed tools with no borrowed tools</w:t>
+      </w:r>
+      <w:bookmarkEnd w:id="68"/>
+      <w:bookmarkEnd w:id="69"/>
+    </w:p>
+    <w:p>
+      <w:r>
+        <w:rPr>
+          <w:noProof/>
+        </w:rPr>
+        <w:drawing>
+          <wp:inline distT="0" distB="0" distL="0" distR="0" wp14:anchorId="5560743C" wp14:editId="42B3144E">
+            <wp:extent cx="2880000" cy="1440000"/>
+            <wp:effectExtent l="0" t="0" r="0" b="8255"/>
+            <wp:docPr id="24" name="Picture 24"/>
+            <wp:cNvGraphicFramePr>
+              <a:graphicFrameLocks xmlns:a="http://schemas.openxmlformats.org/drawingml/2006/main" noChangeAspect="1"/>
+            </wp:cNvGraphicFramePr>
+            <a:graphic xmlns:a="http://schemas.openxmlformats.org/drawingml/2006/main">
+              <a:graphicData uri="http://schemas.openxmlformats.org/drawingml/2006/picture">
+                <pic:pic xmlns:pic="http://schemas.openxmlformats.org/drawingml/2006/picture">
+                  <pic:nvPicPr>
+                    <pic:cNvPr id="1" name=""/>
+                    <pic:cNvPicPr/>
+                  </pic:nvPicPr>
+                  <pic:blipFill>
+                    <a:blip r:embed="rId36"/>
+                    <a:stretch>
+                      <a:fillRect/>
+                    </a:stretch>
+                  </pic:blipFill>
+                  <pic:spPr>
+                    <a:xfrm>
+                      <a:off x="0" y="0"/>
+                      <a:ext cx="2880000" cy="1440000"/>
+                    </a:xfrm>
+                    <a:prstGeom prst="rect">
+                      <a:avLst/>
+                    </a:prstGeom>
+                  </pic:spPr>
+                </pic:pic>
+              </a:graphicData>
+            </a:graphic>
+          </wp:inline>
+        </w:drawing>
+      </w:r>
+    </w:p>
+    <w:p>
+      <w:pPr>
+        <w:pStyle w:val="Heading3"/>
+      </w:pPr>
       <w:bookmarkStart w:id="70" w:name="_Toc72688516"/>
       <w:bookmarkStart w:id="71" w:name="_Toc72692487"/>
       <w:r>
-        <w:lastRenderedPageBreak/>
         <w:t xml:space="preserve">Display most frequently borrowed </w:t>
       </w:r>
       <w:proofErr w:type="gramStart"/>
@@ -9608,7 +9856,7 @@
                     <pic:cNvPicPr/>
                   </pic:nvPicPr>
                   <pic:blipFill>
-                    <a:blip r:embed="rId35"/>
+                    <a:blip r:embed="rId37"/>
                     <a:stretch>
                       <a:fillRect/>
                     </a:stretch>
@@ -9670,7 +9918,7 @@
                     <pic:cNvPicPr/>
                   </pic:nvPicPr>
                   <pic:blipFill>
-                    <a:blip r:embed="rId36"/>
+                    <a:blip r:embed="rId38"/>
                     <a:stretch>
                       <a:fillRect/>
                     </a:stretch>
@@ -9729,7 +9977,7 @@
                     <pic:cNvPicPr/>
                   </pic:nvPicPr>
                   <pic:blipFill>
-                    <a:blip r:embed="rId37"/>
+                    <a:blip r:embed="rId39"/>
                     <a:stretch>
                       <a:fillRect/>
                     </a:stretch>
@@ -9799,7 +10047,7 @@
                     <pic:cNvPicPr/>
                   </pic:nvPicPr>
                   <pic:blipFill>
-                    <a:blip r:embed="rId38"/>
+                    <a:blip r:embed="rId40"/>
                     <a:stretch>
                       <a:fillRect/>
                     </a:stretch>
@@ -9858,7 +10106,7 @@
                     <pic:cNvPicPr/>
                   </pic:nvPicPr>
                   <pic:blipFill>
-                    <a:blip r:embed="rId39"/>
+                    <a:blip r:embed="rId41"/>
                     <a:stretch>
                       <a:fillRect/>
                     </a:stretch>
@@ -9912,7 +10160,7 @@
                     <pic:cNvPicPr/>
                   </pic:nvPicPr>
                   <pic:blipFill>
-                    <a:blip r:embed="rId40"/>
+                    <a:blip r:embed="rId42"/>
                     <a:stretch>
                       <a:fillRect/>
                     </a:stretch>
@@ -9966,7 +10214,7 @@
                     <pic:cNvPicPr/>
                   </pic:nvPicPr>
                   <pic:blipFill>
-                    <a:blip r:embed="rId41"/>
+                    <a:blip r:embed="rId43"/>
                     <a:stretch>
                       <a:fillRect/>
                     </a:stretch>
@@ -9994,6 +10242,7 @@
       <w:bookmarkStart w:id="84" w:name="_Toc72688523"/>
       <w:bookmarkStart w:id="85" w:name="_Toc72692494"/>
       <w:r>
+        <w:lastRenderedPageBreak/>
         <w:t>Entering a PIN of incorrect length</w:t>
       </w:r>
       <w:r>
@@ -10023,7 +10272,7 @@
                     <pic:cNvPicPr/>
                   </pic:nvPicPr>
                   <pic:blipFill>
-                    <a:blip r:embed="rId42"/>
+                    <a:blip r:embed="rId44"/>
                     <a:stretch>
                       <a:fillRect/>
                     </a:stretch>

</xml_diff>